<commit_message>
Finished Phase 0 but there are still problems if login in/logging out several times. Need to be fixed.
</commit_message>
<xml_diff>
--- a/TDL.docx
+++ b/TDL.docx
@@ -7,25 +7,36 @@
         <w:rPr>
           <w:b/>
           <w:bCs/>
+          <w:highlight w:val="green"/>
         </w:rPr>
       </w:pPr>
       <w:r>
         <w:rPr>
           <w:b/>
           <w:bCs/>
+          <w:highlight w:val="green"/>
         </w:rPr>
         <w:t>Phase 0 — Stabilize Auth &amp; Sessions (foundational)</w:t>
       </w:r>
     </w:p>
     <w:p>
+      <w:pPr>
+        <w:rPr>
+          <w:highlight w:val="green"/>
+        </w:rPr>
+      </w:pPr>
       <w:r>
         <w:rPr>
           <w:b/>
           <w:bCs/>
+          <w:highlight w:val="green"/>
         </w:rPr>
         <w:t>Why now:</w:t>
       </w:r>
       <w:r>
+        <w:rPr>
+          <w:highlight w:val="green"/>
+        </w:rPr>
         <w:t xml:space="preserve"> Everything else sits on this.</w:t>
       </w:r>
     </w:p>
@@ -35,11 +46,15 @@
           <w:ilvl w:val="0"/>
           <w:numId w:val="1"/>
         </w:numPr>
+        <w:rPr>
+          <w:highlight w:val="green"/>
+        </w:rPr>
       </w:pPr>
       <w:r>
         <w:rPr>
           <w:b/>
           <w:bCs/>
+          <w:highlight w:val="green"/>
         </w:rPr>
         <w:t>Session &amp; Logout</w:t>
       </w:r>
@@ -117,8 +132,14 @@
           <w:ilvl w:val="0"/>
           <w:numId w:val="2"/>
         </w:numPr>
-      </w:pPr>
-      <w:r>
+        <w:rPr>
+          <w:highlight w:val="green"/>
+        </w:rPr>
+      </w:pPr>
+      <w:r>
+        <w:rPr>
+          <w:highlight w:val="green"/>
+        </w:rPr>
         <w:t>Guard: purchase/offer actions open login if no session.</w:t>
       </w:r>
     </w:p>
@@ -128,15 +149,15 @@
           <w:ilvl w:val="0"/>
           <w:numId w:val="2"/>
         </w:numPr>
-      </w:pPr>
-      <w:r>
         <w:rPr>
           <w:highlight w:val="green"/>
         </w:rPr>
-        <w:t>Done when: refresh keeps user logged in; logout clears UI</w:t>
-      </w:r>
-      <w:r>
-        <w:t xml:space="preserve"> and blocks purchase/offer.</w:t>
+      </w:pPr>
+      <w:r>
+        <w:rPr>
+          <w:highlight w:val="green"/>
+        </w:rPr>
+        <w:t>Done when: refresh keeps user logged in; logout clears UI and blocks purchase/offer.</w:t>
       </w:r>
     </w:p>
     <w:p>
@@ -145,11 +166,15 @@
           <w:ilvl w:val="0"/>
           <w:numId w:val="3"/>
         </w:numPr>
+        <w:rPr>
+          <w:highlight w:val="green"/>
+        </w:rPr>
       </w:pPr>
       <w:r>
         <w:rPr>
           <w:b/>
           <w:bCs/>
+          <w:highlight w:val="green"/>
         </w:rPr>
         <w:t>Guest flow enforcement</w:t>
       </w:r>
@@ -160,11 +185,20 @@
           <w:ilvl w:val="0"/>
           <w:numId w:val="4"/>
         </w:numPr>
-      </w:pPr>
-      <w:r>
+        <w:rPr>
+          <w:highlight w:val="green"/>
+        </w:rPr>
+      </w:pPr>
+      <w:r>
+        <w:rPr>
+          <w:highlight w:val="green"/>
+        </w:rPr>
         <w:t>Gate “Buy” &amp; “Offer price” → if guest, open login modal/page (keep return</w:t>
       </w:r>
       <w:r>
+        <w:rPr>
+          <w:highlight w:val="green"/>
+        </w:rPr>
         <w:noBreakHyphen/>
         <w:t>to).</w:t>
       </w:r>
@@ -175,8 +209,14 @@
           <w:ilvl w:val="0"/>
           <w:numId w:val="4"/>
         </w:numPr>
-      </w:pPr>
-      <w:r>
+        <w:rPr>
+          <w:highlight w:val="green"/>
+        </w:rPr>
+      </w:pPr>
+      <w:r>
+        <w:rPr>
+          <w:highlight w:val="green"/>
+        </w:rPr>
         <w:t>Done when: guests can browse but cannot complete protected actions.</w:t>
       </w:r>
     </w:p>

</xml_diff>

<commit_message>
Implement robust purchase flow: idempotent transactions, RPC finalize/credit, free-price path, buyerId param; hide sold-out tickets and refetch on purchase. Add useProfile + header balance refresh; harden TicketDetailsModal (single call, guards, idempotency key); resume Supabase auth on tab visibility.
</commit_message>
<xml_diff>
--- a/TDL.docx
+++ b/TDL.docx
@@ -73,57 +73,7 @@
         <w:rPr>
           <w:highlight w:val="green"/>
         </w:rPr>
-        <w:t xml:space="preserve">Implement: </w:t>
-      </w:r>
-      <w:proofErr w:type="spellStart"/>
-      <w:proofErr w:type="gramStart"/>
-      <w:r>
-        <w:rPr>
-          <w:highlight w:val="green"/>
-        </w:rPr>
-        <w:t>supabase.auth</w:t>
-      </w:r>
-      <w:proofErr w:type="gramEnd"/>
-      <w:r>
-        <w:rPr>
-          <w:highlight w:val="green"/>
-        </w:rPr>
-        <w:t>.</w:t>
-      </w:r>
-      <w:proofErr w:type="gramStart"/>
-      <w:r>
-        <w:rPr>
-          <w:highlight w:val="green"/>
-        </w:rPr>
-        <w:t>getSession</w:t>
-      </w:r>
-      <w:proofErr w:type="spellEnd"/>
-      <w:r>
-        <w:rPr>
-          <w:highlight w:val="green"/>
-        </w:rPr>
-        <w:t>(</w:t>
-      </w:r>
-      <w:proofErr w:type="gramEnd"/>
-      <w:r>
-        <w:rPr>
-          <w:highlight w:val="green"/>
-        </w:rPr>
-        <w:t xml:space="preserve">) on app load; store user in state; add </w:t>
-      </w:r>
-      <w:proofErr w:type="gramStart"/>
-      <w:r>
-        <w:rPr>
-          <w:highlight w:val="green"/>
-        </w:rPr>
-        <w:t>logout(</w:t>
-      </w:r>
-      <w:proofErr w:type="gramEnd"/>
-      <w:r>
-        <w:rPr>
-          <w:highlight w:val="green"/>
-        </w:rPr>
-        <w:t>) button.</w:t>
+        <w:t>Implement: supabase.auth.getSession() on app load; store user in state; add logout() button.</w:t>
       </w:r>
     </w:p>
     <w:p>
@@ -288,8 +238,14 @@
           <w:ilvl w:val="0"/>
           <w:numId w:val="6"/>
         </w:numPr>
-      </w:pPr>
-      <w:r>
+        <w:rPr>
+          <w:highlight w:val="green"/>
+        </w:rPr>
+      </w:pPr>
+      <w:r>
+        <w:rPr>
+          <w:highlight w:val="green"/>
+        </w:rPr>
         <w:t>Add status values: active | sold | expired.</w:t>
       </w:r>
     </w:p>
@@ -301,31 +257,7 @@
         </w:numPr>
       </w:pPr>
       <w:r>
-        <w:t xml:space="preserve">Job: server function or DB </w:t>
-      </w:r>
-      <w:proofErr w:type="spellStart"/>
-      <w:r>
-        <w:t>cron</w:t>
-      </w:r>
-      <w:proofErr w:type="spellEnd"/>
-      <w:r>
-        <w:t xml:space="preserve"> to set expired where </w:t>
-      </w:r>
-      <w:proofErr w:type="spellStart"/>
-      <w:r>
-        <w:t>event_date</w:t>
-      </w:r>
-      <w:proofErr w:type="spellEnd"/>
-      <w:r>
-        <w:t xml:space="preserve"> &lt; </w:t>
-      </w:r>
-      <w:proofErr w:type="gramStart"/>
-      <w:r>
-        <w:t>now(</w:t>
-      </w:r>
-      <w:proofErr w:type="gramEnd"/>
-      <w:r>
-        <w:t>) and not sold.</w:t>
+        <w:t>Job: server function or DB cron to set expired where event_date &lt; now() and not sold.</w:t>
       </w:r>
     </w:p>
     <w:p>
@@ -345,11 +277,15 @@
           <w:ilvl w:val="0"/>
           <w:numId w:val="7"/>
         </w:numPr>
+        <w:rPr>
+          <w:highlight w:val="red"/>
+        </w:rPr>
       </w:pPr>
       <w:r>
         <w:rPr>
           <w:b/>
           <w:bCs/>
+          <w:highlight w:val="red"/>
         </w:rPr>
         <w:t>Offers (buyer</w:t>
       </w:r>
@@ -357,6 +293,7 @@
         <w:rPr>
           <w:b/>
           <w:bCs/>
+          <w:highlight w:val="red"/>
         </w:rPr>
         <w:noBreakHyphen/>
         <w:t>specific discounts)</w:t>
@@ -368,41 +305,15 @@
           <w:ilvl w:val="0"/>
           <w:numId w:val="8"/>
         </w:numPr>
-      </w:pPr>
-      <w:r>
-        <w:t xml:space="preserve">Table </w:t>
-      </w:r>
-      <w:proofErr w:type="gramStart"/>
-      <w:r>
-        <w:t>offers(</w:t>
-      </w:r>
-      <w:proofErr w:type="gramEnd"/>
-      <w:r>
-        <w:t xml:space="preserve">id, </w:t>
-      </w:r>
-      <w:proofErr w:type="spellStart"/>
-      <w:r>
-        <w:t>ticket_id</w:t>
-      </w:r>
-      <w:proofErr w:type="spellEnd"/>
-      <w:r>
-        <w:t xml:space="preserve">, </w:t>
-      </w:r>
-      <w:proofErr w:type="spellStart"/>
-      <w:r>
-        <w:t>buyer_id</w:t>
-      </w:r>
-      <w:proofErr w:type="spellEnd"/>
-      <w:r>
-        <w:t xml:space="preserve">, amount, status, </w:t>
-      </w:r>
-      <w:proofErr w:type="spellStart"/>
-      <w:r>
-        <w:t>created_at</w:t>
-      </w:r>
-      <w:proofErr w:type="spellEnd"/>
-      <w:r>
-        <w:t>).</w:t>
+        <w:rPr>
+          <w:highlight w:val="red"/>
+        </w:rPr>
+      </w:pPr>
+      <w:r>
+        <w:rPr>
+          <w:highlight w:val="red"/>
+        </w:rPr>
+        <w:t>Table offers(id, ticket_id, buyer_id, amount, status, created_at).</w:t>
       </w:r>
     </w:p>
     <w:p>
@@ -411,8 +322,14 @@
           <w:ilvl w:val="0"/>
           <w:numId w:val="8"/>
         </w:numPr>
-      </w:pPr>
-      <w:r>
+        <w:rPr>
+          <w:highlight w:val="red"/>
+        </w:rPr>
+      </w:pPr>
+      <w:r>
+        <w:rPr>
+          <w:highlight w:val="red"/>
+        </w:rPr>
         <w:t>Rule: seller accepts/rejects; if accepted, only that buyer can purchase at amount (others see regular price).</w:t>
       </w:r>
     </w:p>
@@ -422,8 +339,14 @@
           <w:ilvl w:val="0"/>
           <w:numId w:val="8"/>
         </w:numPr>
-      </w:pPr>
-      <w:r>
+        <w:rPr>
+          <w:highlight w:val="red"/>
+        </w:rPr>
+      </w:pPr>
+      <w:r>
+        <w:rPr>
+          <w:highlight w:val="red"/>
+        </w:rPr>
         <w:t>Done when: accepted offer gives buyer a special checkout price; others unaffected.</w:t>
       </w:r>
     </w:p>
@@ -448,57 +371,15 @@
           <w:ilvl w:val="0"/>
           <w:numId w:val="10"/>
         </w:numPr>
-      </w:pPr>
-      <w:r>
-        <w:t xml:space="preserve">Table </w:t>
-      </w:r>
-      <w:proofErr w:type="gramStart"/>
-      <w:r>
-        <w:t>transactions(</w:t>
-      </w:r>
-      <w:proofErr w:type="gramEnd"/>
-      <w:r>
-        <w:t xml:space="preserve">id, </w:t>
-      </w:r>
-      <w:proofErr w:type="spellStart"/>
-      <w:r>
-        <w:t>ticket_id</w:t>
-      </w:r>
-      <w:proofErr w:type="spellEnd"/>
-      <w:r>
-        <w:t xml:space="preserve">, </w:t>
-      </w:r>
-      <w:proofErr w:type="spellStart"/>
-      <w:r>
-        <w:t>seller_id</w:t>
-      </w:r>
-      <w:proofErr w:type="spellEnd"/>
-      <w:r>
-        <w:t xml:space="preserve">, </w:t>
-      </w:r>
-      <w:proofErr w:type="spellStart"/>
-      <w:r>
-        <w:t>buyer_id</w:t>
-      </w:r>
-      <w:proofErr w:type="spellEnd"/>
-      <w:r>
-        <w:t xml:space="preserve">, </w:t>
-      </w:r>
-      <w:proofErr w:type="spellStart"/>
-      <w:r>
-        <w:t>price_paid</w:t>
-      </w:r>
-      <w:proofErr w:type="spellEnd"/>
-      <w:r>
-        <w:t xml:space="preserve">, </w:t>
-      </w:r>
-      <w:proofErr w:type="spellStart"/>
-      <w:r>
-        <w:t>created_at</w:t>
-      </w:r>
-      <w:proofErr w:type="spellEnd"/>
-      <w:r>
-        <w:t>).</w:t>
+        <w:rPr>
+          <w:highlight w:val="green"/>
+        </w:rPr>
+      </w:pPr>
+      <w:r>
+        <w:rPr>
+          <w:highlight w:val="green"/>
+        </w:rPr>
+        <w:t>Table transactions(id, ticket_id, seller_id, buyer_id, price_paid, created_at).</w:t>
       </w:r>
     </w:p>
     <w:p>
@@ -507,8 +388,14 @@
           <w:ilvl w:val="0"/>
           <w:numId w:val="10"/>
         </w:numPr>
-      </w:pPr>
-      <w:r>
+        <w:rPr>
+          <w:highlight w:val="green"/>
+        </w:rPr>
+      </w:pPr>
+      <w:r>
+        <w:rPr>
+          <w:highlight w:val="green"/>
+        </w:rPr>
         <w:t>Done when: each purchase inserts exactly one transaction row.</w:t>
       </w:r>
     </w:p>
@@ -518,11 +405,15 @@
           <w:ilvl w:val="0"/>
           <w:numId w:val="11"/>
         </w:numPr>
+        <w:rPr>
+          <w:highlight w:val="green"/>
+        </w:rPr>
       </w:pPr>
       <w:r>
         <w:rPr>
           <w:b/>
           <w:bCs/>
+          <w:highlight w:val="green"/>
         </w:rPr>
         <w:lastRenderedPageBreak/>
         <w:t>Balances (“coins”)</w:t>
@@ -534,40 +425,15 @@
           <w:ilvl w:val="0"/>
           <w:numId w:val="12"/>
         </w:numPr>
-      </w:pPr>
-      <w:r>
-        <w:t xml:space="preserve">Keep in </w:t>
-      </w:r>
-      <w:proofErr w:type="spellStart"/>
-      <w:proofErr w:type="gramStart"/>
-      <w:r>
-        <w:t>auth.users</w:t>
-      </w:r>
-      <w:proofErr w:type="spellEnd"/>
-      <w:proofErr w:type="gramEnd"/>
-      <w:r>
-        <w:t xml:space="preserve"> profile or a small </w:t>
-      </w:r>
-      <w:proofErr w:type="gramStart"/>
-      <w:r>
-        <w:t>wallets(</w:t>
-      </w:r>
-      <w:proofErr w:type="spellStart"/>
-      <w:proofErr w:type="gramEnd"/>
-      <w:r>
-        <w:t>user_id</w:t>
-      </w:r>
-      <w:proofErr w:type="spellEnd"/>
-      <w:r>
-        <w:t xml:space="preserve">, balance)—you preferred </w:t>
-      </w:r>
-      <w:proofErr w:type="gramStart"/>
-      <w:r>
-        <w:t>users</w:t>
-      </w:r>
-      <w:proofErr w:type="gramEnd"/>
-      <w:r>
-        <w:t xml:space="preserve"> table. Seed balance=1000.</w:t>
+        <w:rPr>
+          <w:highlight w:val="green"/>
+        </w:rPr>
+      </w:pPr>
+      <w:r>
+        <w:rPr>
+          <w:highlight w:val="green"/>
+        </w:rPr>
+        <w:t>Keep in auth.users profile or a small wallets(user_id, balance)—you preferred users table. Seed balance=1000.</w:t>
       </w:r>
     </w:p>
     <w:p>
@@ -576,8 +442,14 @@
           <w:ilvl w:val="0"/>
           <w:numId w:val="12"/>
         </w:numPr>
-      </w:pPr>
-      <w:r>
+        <w:rPr>
+          <w:highlight w:val="green"/>
+        </w:rPr>
+      </w:pPr>
+      <w:r>
+        <w:rPr>
+          <w:highlight w:val="green"/>
+        </w:rPr>
         <w:t>Done when: new users start with coins; balance shows in header/profile.</w:t>
       </w:r>
     </w:p>
@@ -587,11 +459,15 @@
           <w:ilvl w:val="0"/>
           <w:numId w:val="13"/>
         </w:numPr>
+        <w:rPr>
+          <w:highlight w:val="yellow"/>
+        </w:rPr>
       </w:pPr>
       <w:r>
         <w:rPr>
           <w:b/>
           <w:bCs/>
+          <w:highlight w:val="yellow"/>
         </w:rPr>
         <w:t>RLS tightening</w:t>
       </w:r>
@@ -602,8 +478,14 @@
           <w:ilvl w:val="0"/>
           <w:numId w:val="14"/>
         </w:numPr>
-      </w:pPr>
-      <w:r>
+        <w:rPr>
+          <w:highlight w:val="yellow"/>
+        </w:rPr>
+      </w:pPr>
+      <w:r>
+        <w:rPr>
+          <w:highlight w:val="yellow"/>
+        </w:rPr>
         <w:t>Tickets: public can read active only; owner can read all; create/update/delete only by owner.</w:t>
       </w:r>
     </w:p>
@@ -613,8 +495,14 @@
           <w:ilvl w:val="0"/>
           <w:numId w:val="14"/>
         </w:numPr>
-      </w:pPr>
-      <w:r>
+        <w:rPr>
+          <w:highlight w:val="yellow"/>
+        </w:rPr>
+      </w:pPr>
+      <w:r>
+        <w:rPr>
+          <w:highlight w:val="yellow"/>
+        </w:rPr>
         <w:t>Offers: buyer can create/read theirs; seller of the ticket can read offers on their tickets; seller/buyer can update status/cancel.</w:t>
       </w:r>
     </w:p>
@@ -624,8 +512,14 @@
           <w:ilvl w:val="0"/>
           <w:numId w:val="14"/>
         </w:numPr>
-      </w:pPr>
-      <w:r>
+        <w:rPr>
+          <w:highlight w:val="yellow"/>
+        </w:rPr>
+      </w:pPr>
+      <w:r>
+        <w:rPr>
+          <w:highlight w:val="yellow"/>
+        </w:rPr>
         <w:t>Transactions: buyer or seller can read their rows.</w:t>
       </w:r>
     </w:p>
@@ -635,8 +529,14 @@
           <w:ilvl w:val="0"/>
           <w:numId w:val="14"/>
         </w:numPr>
-      </w:pPr>
-      <w:r>
+        <w:rPr>
+          <w:highlight w:val="yellow"/>
+        </w:rPr>
+      </w:pPr>
+      <w:r>
+        <w:rPr>
+          <w:highlight w:val="yellow"/>
+        </w:rPr>
         <w:t>Storage: only seller (before sale) and buyer (after sale) can read ticket files; others blocked.</w:t>
       </w:r>
     </w:p>
@@ -646,8 +546,14 @@
           <w:ilvl w:val="0"/>
           <w:numId w:val="14"/>
         </w:numPr>
-      </w:pPr>
-      <w:r>
+        <w:rPr>
+          <w:highlight w:val="yellow"/>
+        </w:rPr>
+      </w:pPr>
+      <w:r>
+        <w:rPr>
+          <w:highlight w:val="yellow"/>
+        </w:rPr>
         <w:t>Done when: public cannot fetch protected files; queries from an unrelated user return 0 rows.</w:t>
       </w:r>
     </w:p>
@@ -682,15 +588,7 @@
         <w:t>Why now:</w:t>
       </w:r>
       <w:r>
-        <w:t xml:space="preserve"> This is the heart of </w:t>
-      </w:r>
-      <w:proofErr w:type="spellStart"/>
-      <w:r>
-        <w:t>Swapit</w:t>
-      </w:r>
-      <w:proofErr w:type="spellEnd"/>
-      <w:r>
-        <w:t>.</w:t>
+        <w:t xml:space="preserve"> This is the heart of Swapit.</w:t>
       </w:r>
     </w:p>
     <w:p>
@@ -699,11 +597,15 @@
           <w:ilvl w:val="0"/>
           <w:numId w:val="15"/>
         </w:numPr>
+        <w:rPr>
+          <w:highlight w:val="green"/>
+        </w:rPr>
       </w:pPr>
       <w:r>
         <w:rPr>
           <w:b/>
           <w:bCs/>
+          <w:highlight w:val="green"/>
         </w:rPr>
         <w:t>Purchase function (atomic)</w:t>
       </w:r>
@@ -714,8 +616,14 @@
           <w:ilvl w:val="0"/>
           <w:numId w:val="16"/>
         </w:numPr>
-      </w:pPr>
-      <w:r>
+        <w:rPr>
+          <w:highlight w:val="green"/>
+        </w:rPr>
+      </w:pPr>
+      <w:r>
+        <w:rPr>
+          <w:highlight w:val="green"/>
+        </w:rPr>
         <w:t>Single RPC or Edge Function:</w:t>
       </w:r>
     </w:p>
@@ -725,11 +633,20 @@
           <w:ilvl w:val="1"/>
           <w:numId w:val="16"/>
         </w:numPr>
-      </w:pPr>
-      <w:r>
+        <w:rPr>
+          <w:highlight w:val="green"/>
+        </w:rPr>
+      </w:pPr>
+      <w:r>
+        <w:rPr>
+          <w:highlight w:val="green"/>
+        </w:rPr>
         <w:t>Validates: ticket active, not expired; buyer has coins; optional accepted</w:t>
       </w:r>
       <w:r>
+        <w:rPr>
+          <w:highlight w:val="green"/>
+        </w:rPr>
         <w:noBreakHyphen/>
         <w:t>offer match for special price.</w:t>
       </w:r>
@@ -740,8 +657,14 @@
           <w:ilvl w:val="1"/>
           <w:numId w:val="16"/>
         </w:numPr>
-      </w:pPr>
-      <w:r>
+        <w:rPr>
+          <w:highlight w:val="green"/>
+        </w:rPr>
+      </w:pPr>
+      <w:r>
+        <w:rPr>
+          <w:highlight w:val="green"/>
+        </w:rPr>
         <w:t>Deducts coins → marks ticket sold → creates transactions row → (mock) replaces barcode string.</w:t>
       </w:r>
     </w:p>
@@ -751,8 +674,14 @@
           <w:ilvl w:val="1"/>
           <w:numId w:val="16"/>
         </w:numPr>
-      </w:pPr>
-      <w:r>
+        <w:rPr>
+          <w:highlight w:val="green"/>
+        </w:rPr>
+      </w:pPr>
+      <w:r>
+        <w:rPr>
+          <w:highlight w:val="green"/>
+        </w:rPr>
         <w:t>All in one transaction; rollback on any failure.</w:t>
       </w:r>
     </w:p>
@@ -762,8 +691,14 @@
           <w:ilvl w:val="0"/>
           <w:numId w:val="16"/>
         </w:numPr>
-      </w:pPr>
-      <w:r>
+        <w:rPr>
+          <w:highlight w:val="green"/>
+        </w:rPr>
+      </w:pPr>
+      <w:r>
+        <w:rPr>
+          <w:highlight w:val="green"/>
+        </w:rPr>
         <w:t>Done when: two simultaneous purchases can’t both succeed; balances and statuses consistent.</w:t>
       </w:r>
     </w:p>
@@ -1148,23 +1083,7 @@
           <w:bCs/>
         </w:rPr>
         <w:noBreakHyphen/>
-        <w:t xml:space="preserve">app, </w:t>
-      </w:r>
-      <w:proofErr w:type="spellStart"/>
-      <w:r>
-        <w:rPr>
-          <w:b/>
-          <w:bCs/>
-        </w:rPr>
-        <w:t>realtime</w:t>
-      </w:r>
-      <w:proofErr w:type="spellEnd"/>
-      <w:r>
-        <w:rPr>
-          <w:b/>
-          <w:bCs/>
-        </w:rPr>
-        <w:t>)</w:t>
+        <w:t>app, realtime)</w:t>
       </w:r>
     </w:p>
     <w:p>
@@ -1202,47 +1121,7 @@
         </w:numPr>
       </w:pPr>
       <w:r>
-        <w:t xml:space="preserve">Table </w:t>
-      </w:r>
-      <w:proofErr w:type="gramStart"/>
-      <w:r>
-        <w:t>notifications(</w:t>
-      </w:r>
-      <w:proofErr w:type="gramEnd"/>
-      <w:r>
-        <w:t xml:space="preserve">id, </w:t>
-      </w:r>
-      <w:proofErr w:type="spellStart"/>
-      <w:r>
-        <w:t>user_id</w:t>
-      </w:r>
-      <w:proofErr w:type="spellEnd"/>
-      <w:r>
-        <w:t>, type, payload(</w:t>
-      </w:r>
-      <w:proofErr w:type="spellStart"/>
-      <w:r>
-        <w:t>jsonb</w:t>
-      </w:r>
-      <w:proofErr w:type="spellEnd"/>
-      <w:r>
-        <w:t xml:space="preserve">), </w:t>
-      </w:r>
-      <w:proofErr w:type="spellStart"/>
-      <w:r>
-        <w:t>created_at</w:t>
-      </w:r>
-      <w:proofErr w:type="spellEnd"/>
-      <w:r>
-        <w:t xml:space="preserve">, </w:t>
-      </w:r>
-      <w:proofErr w:type="spellStart"/>
-      <w:r>
-        <w:t>is_read</w:t>
-      </w:r>
-      <w:proofErr w:type="spellEnd"/>
-      <w:r>
-        <w:t xml:space="preserve"> default false).</w:t>
+        <w:t>Table notifications(id, user_id, type, payload(jsonb), created_at, is_read default false).</w:t>
       </w:r>
     </w:p>
     <w:p>
@@ -1293,32 +1172,15 @@
       <w:r>
         <w:t xml:space="preserve">Use </w:t>
       </w:r>
-      <w:proofErr w:type="spellStart"/>
       <w:r>
         <w:rPr>
           <w:b/>
           <w:bCs/>
         </w:rPr>
-        <w:t>Supabase</w:t>
-      </w:r>
-      <w:proofErr w:type="spellEnd"/>
-      <w:r>
-        <w:rPr>
-          <w:b/>
-          <w:bCs/>
-        </w:rPr>
-        <w:t xml:space="preserve"> Realtime</w:t>
-      </w:r>
-      <w:r>
-        <w:t xml:space="preserve"> subscription on notifications filtered by </w:t>
-      </w:r>
-      <w:proofErr w:type="spellStart"/>
-      <w:r>
-        <w:t>user_id</w:t>
-      </w:r>
-      <w:proofErr w:type="spellEnd"/>
-      <w:r>
-        <w:t xml:space="preserve"> to push new items.</w:t>
+        <w:t>Supabase Realtime</w:t>
+      </w:r>
+      <w:r>
+        <w:t xml:space="preserve"> subscription on notifications filtered by user_id to push new items.</w:t>
       </w:r>
     </w:p>
     <w:p>
@@ -1349,39 +1211,7 @@
           <w:i/>
           <w:iCs/>
         </w:rPr>
-        <w:t xml:space="preserve">(This is what I meant by #18 earlier: </w:t>
-      </w:r>
-      <w:proofErr w:type="spellStart"/>
-      <w:r>
-        <w:rPr>
-          <w:i/>
-          <w:iCs/>
-        </w:rPr>
-        <w:t>Supabase</w:t>
-      </w:r>
-      <w:proofErr w:type="spellEnd"/>
-      <w:r>
-        <w:rPr>
-          <w:i/>
-          <w:iCs/>
-        </w:rPr>
-        <w:t xml:space="preserve"> Realtime = </w:t>
-      </w:r>
-      <w:proofErr w:type="spellStart"/>
-      <w:r>
-        <w:rPr>
-          <w:i/>
-          <w:iCs/>
-        </w:rPr>
-        <w:t>websockets</w:t>
-      </w:r>
-      <w:proofErr w:type="spellEnd"/>
-      <w:r>
-        <w:rPr>
-          <w:i/>
-          <w:iCs/>
-        </w:rPr>
-        <w:t>/CDC so new rows push to the browser immediately.)</w:t>
+        <w:t>(This is what I meant by #18 earlier: Supabase Realtime = websockets/CDC so new rows push to the browser immediately.)</w:t>
       </w:r>
     </w:p>
     <w:p>
@@ -1462,20 +1292,7 @@
         </w:numPr>
       </w:pPr>
       <w:r>
-        <w:t xml:space="preserve">Add OAuth provider in </w:t>
-      </w:r>
-      <w:proofErr w:type="spellStart"/>
-      <w:proofErr w:type="gramStart"/>
-      <w:r>
-        <w:t>Supabase</w:t>
-      </w:r>
-      <w:proofErr w:type="spellEnd"/>
-      <w:r>
-        <w:t>;</w:t>
-      </w:r>
-      <w:proofErr w:type="gramEnd"/>
-      <w:r>
-        <w:t xml:space="preserve"> button on login page.</w:t>
+        <w:t>Add OAuth provider in Supabase; button on login page.</w:t>
       </w:r>
     </w:p>
     <w:p>
@@ -1640,31 +1457,7 @@
       </w:pPr>
       <w:r>
         <w:lastRenderedPageBreak/>
-        <w:t>Choose host (</w:t>
-      </w:r>
-      <w:proofErr w:type="spellStart"/>
-      <w:r>
-        <w:t>Vercel</w:t>
-      </w:r>
-      <w:proofErr w:type="spellEnd"/>
-      <w:r>
-        <w:t xml:space="preserve"> is easiest). </w:t>
-      </w:r>
-      <w:proofErr w:type="gramStart"/>
-      <w:r>
-        <w:t>Create .env</w:t>
-      </w:r>
-      <w:proofErr w:type="gramEnd"/>
-      <w:r>
-        <w:t xml:space="preserve"> (move keys out of </w:t>
-      </w:r>
-      <w:proofErr w:type="spellStart"/>
-      <w:r>
-        <w:t>app.config.ts</w:t>
-      </w:r>
-      <w:proofErr w:type="spellEnd"/>
-      <w:r>
-        <w:t>):</w:t>
+        <w:t>Choose host (Vercel is easiest). Create .env (move keys out of app.config.ts):</w:t>
       </w:r>
     </w:p>
     <w:p>
@@ -1728,103 +1521,6 @@
     </w:p>
     <w:p>
       <w:r>
-        <w:pict w14:anchorId="1F707F98">
-          <v:rect id="_x0000_i1031" style="width:0;height:1.5pt" o:hralign="center" o:hrstd="t" o:hr="t" fillcolor="#a0a0a0" stroked="f"/>
-        </w:pict>
-      </w:r>
-    </w:p>
-    <w:p>
-      <w:pPr>
-        <w:rPr>
-          <w:b/>
-          <w:bCs/>
-        </w:rPr>
-      </w:pPr>
-      <w:r>
-        <w:rPr>
-          <w:b/>
-          <w:bCs/>
-        </w:rPr>
-        <w:t xml:space="preserve">Dependencies </w:t>
-      </w:r>
-      <w:proofErr w:type="gramStart"/>
-      <w:r>
-        <w:rPr>
-          <w:b/>
-          <w:bCs/>
-        </w:rPr>
-        <w:t>at a glance</w:t>
-      </w:r>
-      <w:proofErr w:type="gramEnd"/>
-    </w:p>
-    <w:p>
-      <w:pPr>
-        <w:numPr>
-          <w:ilvl w:val="0"/>
-          <w:numId w:val="41"/>
-        </w:numPr>
-      </w:pPr>
-      <w:r>
-        <w:t>Phase 0 → unlocks everything.</w:t>
-      </w:r>
-    </w:p>
-    <w:p>
-      <w:pPr>
-        <w:numPr>
-          <w:ilvl w:val="0"/>
-          <w:numId w:val="41"/>
-        </w:numPr>
-      </w:pPr>
-      <w:r>
-        <w:t>Phase 1 (schema/RLS) → required for Phases 2–4.</w:t>
-      </w:r>
-    </w:p>
-    <w:p>
-      <w:pPr>
-        <w:numPr>
-          <w:ilvl w:val="0"/>
-          <w:numId w:val="41"/>
-        </w:numPr>
-      </w:pPr>
-      <w:r>
-        <w:t>Phase 2 (purchase RPC) → required before notifications for TICKET_SOLD.</w:t>
-      </w:r>
-    </w:p>
-    <w:p>
-      <w:pPr>
-        <w:numPr>
-          <w:ilvl w:val="0"/>
-          <w:numId w:val="41"/>
-        </w:numPr>
-      </w:pPr>
-      <w:r>
-        <w:t>Phase 3 UI depends on Phases 0–2.</w:t>
-      </w:r>
-    </w:p>
-    <w:p>
-      <w:pPr>
-        <w:numPr>
-          <w:ilvl w:val="0"/>
-          <w:numId w:val="41"/>
-        </w:numPr>
-      </w:pPr>
-      <w:r>
-        <w:t>Phase 4 needs Phase 1 tables + mutations emitting notifications.</w:t>
-      </w:r>
-    </w:p>
-    <w:p>
-      <w:pPr>
-        <w:numPr>
-          <w:ilvl w:val="0"/>
-          <w:numId w:val="41"/>
-        </w:numPr>
-      </w:pPr>
-      <w:r>
-        <w:t>Phases 5–6 are optional/polish but necessary for public demo URL.</w:t>
-      </w:r>
-    </w:p>
-    <w:p>
-      <w:r>
         <w:pict w14:anchorId="39DBB2D3">
           <v:rect id="_x0000_i1032" style="width:0;height:1.5pt" o:hralign="center" o:hrstd="t" o:hr="t" fillcolor="#a0a0a0" stroked="f"/>
         </w:pict>
@@ -1913,140 +1609,16 @@
       </w:r>
     </w:p>
     <w:p>
+      <w:pPr>
+        <w:rPr>
+          <w:rtl/>
+        </w:rPr>
+      </w:pPr>
       <w:r>
         <w:pict w14:anchorId="3C6822DE">
           <v:rect id="_x0000_i1033" style="width:0;height:1.5pt" o:hralign="center" o:hrstd="t" o:hr="t" fillcolor="#a0a0a0" stroked="f"/>
         </w:pict>
       </w:r>
-    </w:p>
-    <w:p>
-      <w:pPr>
-        <w:rPr>
-          <w:b/>
-          <w:bCs/>
-        </w:rPr>
-      </w:pPr>
-      <w:r>
-        <w:rPr>
-          <w:b/>
-          <w:bCs/>
-        </w:rPr>
-        <w:t>Your immediate next actions (concrete)</w:t>
-      </w:r>
-    </w:p>
-    <w:p>
-      <w:pPr>
-        <w:numPr>
-          <w:ilvl w:val="0"/>
-          <w:numId w:val="43"/>
-        </w:numPr>
-      </w:pPr>
-      <w:r>
-        <w:rPr>
-          <w:b/>
-          <w:bCs/>
-        </w:rPr>
-        <w:t>Phase 0</w:t>
-      </w:r>
-      <w:r>
-        <w:t>: Add session persistence + logout + guards (1–2 files).</w:t>
-      </w:r>
-    </w:p>
-    <w:p>
-      <w:pPr>
-        <w:numPr>
-          <w:ilvl w:val="0"/>
-          <w:numId w:val="43"/>
-        </w:numPr>
-      </w:pPr>
-      <w:r>
-        <w:rPr>
-          <w:b/>
-          <w:bCs/>
-        </w:rPr>
-        <w:t>Phase 1</w:t>
-      </w:r>
-      <w:r>
-        <w:t>: Create offers, transactions, notifications tables; add ticket expired job; tighten RLS.</w:t>
-      </w:r>
-    </w:p>
-    <w:p>
-      <w:pPr>
-        <w:numPr>
-          <w:ilvl w:val="0"/>
-          <w:numId w:val="43"/>
-        </w:numPr>
-      </w:pPr>
-      <w:r>
-        <w:rPr>
-          <w:b/>
-          <w:bCs/>
-        </w:rPr>
-        <w:t>Phase 2</w:t>
-      </w:r>
-      <w:r>
-        <w:t xml:space="preserve">: Implement </w:t>
-      </w:r>
-      <w:proofErr w:type="gramStart"/>
-      <w:r>
-        <w:t>purchase(</w:t>
-      </w:r>
-      <w:proofErr w:type="gramEnd"/>
-      <w:r>
-        <w:t>) RPC/Edge Function (atomic deduct → sold → transaction → barcode mock).</w:t>
-      </w:r>
-    </w:p>
-    <w:p>
-      <w:pPr>
-        <w:numPr>
-          <w:ilvl w:val="0"/>
-          <w:numId w:val="43"/>
-        </w:numPr>
-      </w:pPr>
-      <w:r>
-        <w:rPr>
-          <w:b/>
-          <w:bCs/>
-        </w:rPr>
-        <w:lastRenderedPageBreak/>
-        <w:t>Phase 3</w:t>
-      </w:r>
-      <w:r>
-        <w:t>: Wire the Details modal to offer &amp; purchase; build Offers inbox; add My Tickets tabs.</w:t>
-      </w:r>
-    </w:p>
-    <w:p>
-      <w:pPr>
-        <w:numPr>
-          <w:ilvl w:val="0"/>
-          <w:numId w:val="43"/>
-        </w:numPr>
-      </w:pPr>
-      <w:r>
-        <w:rPr>
-          <w:b/>
-          <w:bCs/>
-        </w:rPr>
-        <w:t>Phase 4</w:t>
-      </w:r>
-      <w:r>
-        <w:t xml:space="preserve">: Add </w:t>
-      </w:r>
-      <w:proofErr w:type="spellStart"/>
-      <w:r>
-        <w:t>realtime</w:t>
-      </w:r>
-      <w:proofErr w:type="spellEnd"/>
-      <w:r>
-        <w:t xml:space="preserve"> notifications (subscribe + bell).</w:t>
-      </w:r>
-    </w:p>
-    <w:p>
-      <w:pPr>
-        <w:rPr>
-          <w:rtl/>
-        </w:rPr>
-      </w:pPr>
     </w:p>
     <w:sectPr>
       <w:pgSz w:w="11906" w:h="16838"/>

</xml_diff>

<commit_message>
Made changes to TDL
</commit_message>
<xml_diff>
--- a/TDL.docx
+++ b/TDL.docx
@@ -73,7 +73,57 @@
         <w:rPr>
           <w:highlight w:val="green"/>
         </w:rPr>
-        <w:t>Implement: supabase.auth.getSession() on app load; store user in state; add logout() button.</w:t>
+        <w:t xml:space="preserve">Implement: </w:t>
+      </w:r>
+      <w:proofErr w:type="spellStart"/>
+      <w:proofErr w:type="gramStart"/>
+      <w:r>
+        <w:rPr>
+          <w:highlight w:val="green"/>
+        </w:rPr>
+        <w:t>supabase.auth</w:t>
+      </w:r>
+      <w:proofErr w:type="gramEnd"/>
+      <w:r>
+        <w:rPr>
+          <w:highlight w:val="green"/>
+        </w:rPr>
+        <w:t>.</w:t>
+      </w:r>
+      <w:proofErr w:type="gramStart"/>
+      <w:r>
+        <w:rPr>
+          <w:highlight w:val="green"/>
+        </w:rPr>
+        <w:t>getSession</w:t>
+      </w:r>
+      <w:proofErr w:type="spellEnd"/>
+      <w:r>
+        <w:rPr>
+          <w:highlight w:val="green"/>
+        </w:rPr>
+        <w:t>(</w:t>
+      </w:r>
+      <w:proofErr w:type="gramEnd"/>
+      <w:r>
+        <w:rPr>
+          <w:highlight w:val="green"/>
+        </w:rPr>
+        <w:t xml:space="preserve">) on app load; store user in state; add </w:t>
+      </w:r>
+      <w:proofErr w:type="gramStart"/>
+      <w:r>
+        <w:rPr>
+          <w:highlight w:val="green"/>
+        </w:rPr>
+        <w:t>logout(</w:t>
+      </w:r>
+      <w:proofErr w:type="gramEnd"/>
+      <w:r>
+        <w:rPr>
+          <w:highlight w:val="green"/>
+        </w:rPr>
+        <w:t>) button.</w:t>
       </w:r>
     </w:p>
     <w:p>
@@ -257,7 +307,31 @@
         </w:numPr>
       </w:pPr>
       <w:r>
-        <w:t>Job: server function or DB cron to set expired where event_date &lt; now() and not sold.</w:t>
+        <w:t xml:space="preserve">Job: server function or DB </w:t>
+      </w:r>
+      <w:proofErr w:type="spellStart"/>
+      <w:r>
+        <w:t>cron</w:t>
+      </w:r>
+      <w:proofErr w:type="spellEnd"/>
+      <w:r>
+        <w:t xml:space="preserve"> to set expired where </w:t>
+      </w:r>
+      <w:proofErr w:type="spellStart"/>
+      <w:r>
+        <w:t>event_date</w:t>
+      </w:r>
+      <w:proofErr w:type="spellEnd"/>
+      <w:r>
+        <w:t xml:space="preserve"> &lt; </w:t>
+      </w:r>
+      <w:proofErr w:type="gramStart"/>
+      <w:r>
+        <w:t>now(</w:t>
+      </w:r>
+      <w:proofErr w:type="gramEnd"/>
+      <w:r>
+        <w:t>) and not sold.</w:t>
       </w:r>
     </w:p>
     <w:p>
@@ -313,7 +387,63 @@
         <w:rPr>
           <w:highlight w:val="red"/>
         </w:rPr>
-        <w:t>Table offers(id, ticket_id, buyer_id, amount, status, created_at).</w:t>
+        <w:t xml:space="preserve">Table </w:t>
+      </w:r>
+      <w:proofErr w:type="gramStart"/>
+      <w:r>
+        <w:rPr>
+          <w:highlight w:val="red"/>
+        </w:rPr>
+        <w:t>offers(</w:t>
+      </w:r>
+      <w:proofErr w:type="gramEnd"/>
+      <w:r>
+        <w:rPr>
+          <w:highlight w:val="red"/>
+        </w:rPr>
+        <w:t xml:space="preserve">id, </w:t>
+      </w:r>
+      <w:proofErr w:type="spellStart"/>
+      <w:r>
+        <w:rPr>
+          <w:highlight w:val="red"/>
+        </w:rPr>
+        <w:t>ticket_id</w:t>
+      </w:r>
+      <w:proofErr w:type="spellEnd"/>
+      <w:r>
+        <w:rPr>
+          <w:highlight w:val="red"/>
+        </w:rPr>
+        <w:t xml:space="preserve">, </w:t>
+      </w:r>
+      <w:proofErr w:type="spellStart"/>
+      <w:r>
+        <w:rPr>
+          <w:highlight w:val="red"/>
+        </w:rPr>
+        <w:t>buyer_id</w:t>
+      </w:r>
+      <w:proofErr w:type="spellEnd"/>
+      <w:r>
+        <w:rPr>
+          <w:highlight w:val="red"/>
+        </w:rPr>
+        <w:t xml:space="preserve">, amount, status, </w:t>
+      </w:r>
+      <w:proofErr w:type="spellStart"/>
+      <w:r>
+        <w:rPr>
+          <w:highlight w:val="red"/>
+        </w:rPr>
+        <w:t>created_at</w:t>
+      </w:r>
+      <w:proofErr w:type="spellEnd"/>
+      <w:r>
+        <w:rPr>
+          <w:highlight w:val="red"/>
+        </w:rPr>
+        <w:t>).</w:t>
       </w:r>
     </w:p>
     <w:p>
@@ -379,7 +509,91 @@
         <w:rPr>
           <w:highlight w:val="green"/>
         </w:rPr>
-        <w:t>Table transactions(id, ticket_id, seller_id, buyer_id, price_paid, created_at).</w:t>
+        <w:t xml:space="preserve">Table </w:t>
+      </w:r>
+      <w:proofErr w:type="gramStart"/>
+      <w:r>
+        <w:rPr>
+          <w:highlight w:val="green"/>
+        </w:rPr>
+        <w:t>transactions(</w:t>
+      </w:r>
+      <w:proofErr w:type="gramEnd"/>
+      <w:r>
+        <w:rPr>
+          <w:highlight w:val="green"/>
+        </w:rPr>
+        <w:t xml:space="preserve">id, </w:t>
+      </w:r>
+      <w:proofErr w:type="spellStart"/>
+      <w:r>
+        <w:rPr>
+          <w:highlight w:val="green"/>
+        </w:rPr>
+        <w:t>ticket_id</w:t>
+      </w:r>
+      <w:proofErr w:type="spellEnd"/>
+      <w:r>
+        <w:rPr>
+          <w:highlight w:val="green"/>
+        </w:rPr>
+        <w:t xml:space="preserve">, </w:t>
+      </w:r>
+      <w:proofErr w:type="spellStart"/>
+      <w:r>
+        <w:rPr>
+          <w:highlight w:val="green"/>
+        </w:rPr>
+        <w:t>seller_id</w:t>
+      </w:r>
+      <w:proofErr w:type="spellEnd"/>
+      <w:r>
+        <w:rPr>
+          <w:highlight w:val="green"/>
+        </w:rPr>
+        <w:t xml:space="preserve">, </w:t>
+      </w:r>
+      <w:proofErr w:type="spellStart"/>
+      <w:r>
+        <w:rPr>
+          <w:highlight w:val="green"/>
+        </w:rPr>
+        <w:t>buyer_id</w:t>
+      </w:r>
+      <w:proofErr w:type="spellEnd"/>
+      <w:r>
+        <w:rPr>
+          <w:highlight w:val="green"/>
+        </w:rPr>
+        <w:t xml:space="preserve">, </w:t>
+      </w:r>
+      <w:proofErr w:type="spellStart"/>
+      <w:r>
+        <w:rPr>
+          <w:highlight w:val="green"/>
+        </w:rPr>
+        <w:t>price_paid</w:t>
+      </w:r>
+      <w:proofErr w:type="spellEnd"/>
+      <w:r>
+        <w:rPr>
+          <w:highlight w:val="green"/>
+        </w:rPr>
+        <w:t xml:space="preserve">, </w:t>
+      </w:r>
+      <w:proofErr w:type="spellStart"/>
+      <w:r>
+        <w:rPr>
+          <w:highlight w:val="green"/>
+        </w:rPr>
+        <w:t>created_at</w:t>
+      </w:r>
+      <w:proofErr w:type="spellEnd"/>
+      <w:r>
+        <w:rPr>
+          <w:highlight w:val="green"/>
+        </w:rPr>
+        <w:t>).</w:t>
       </w:r>
     </w:p>
     <w:p>
@@ -433,7 +647,59 @@
         <w:rPr>
           <w:highlight w:val="green"/>
         </w:rPr>
-        <w:t>Keep in auth.users profile or a small wallets(user_id, balance)—you preferred users table. Seed balance=1000.</w:t>
+        <w:t xml:space="preserve">Keep in </w:t>
+      </w:r>
+      <w:proofErr w:type="spellStart"/>
+      <w:proofErr w:type="gramStart"/>
+      <w:r>
+        <w:rPr>
+          <w:highlight w:val="green"/>
+        </w:rPr>
+        <w:t>auth.users</w:t>
+      </w:r>
+      <w:proofErr w:type="spellEnd"/>
+      <w:proofErr w:type="gramEnd"/>
+      <w:r>
+        <w:rPr>
+          <w:highlight w:val="green"/>
+        </w:rPr>
+        <w:t xml:space="preserve"> profile or a small </w:t>
+      </w:r>
+      <w:proofErr w:type="gramStart"/>
+      <w:r>
+        <w:rPr>
+          <w:highlight w:val="green"/>
+        </w:rPr>
+        <w:t>wallets(</w:t>
+      </w:r>
+      <w:proofErr w:type="spellStart"/>
+      <w:proofErr w:type="gramEnd"/>
+      <w:r>
+        <w:rPr>
+          <w:highlight w:val="green"/>
+        </w:rPr>
+        <w:t>user_id</w:t>
+      </w:r>
+      <w:proofErr w:type="spellEnd"/>
+      <w:r>
+        <w:rPr>
+          <w:highlight w:val="green"/>
+        </w:rPr>
+        <w:t xml:space="preserve">, balance)—you preferred </w:t>
+      </w:r>
+      <w:proofErr w:type="gramStart"/>
+      <w:r>
+        <w:rPr>
+          <w:highlight w:val="green"/>
+        </w:rPr>
+        <w:t>users</w:t>
+      </w:r>
+      <w:proofErr w:type="gramEnd"/>
+      <w:r>
+        <w:rPr>
+          <w:highlight w:val="green"/>
+        </w:rPr>
+        <w:t xml:space="preserve"> table. Seed balance=1000.</w:t>
       </w:r>
     </w:p>
     <w:p>
@@ -588,7 +854,15 @@
         <w:t>Why now:</w:t>
       </w:r>
       <w:r>
-        <w:t xml:space="preserve"> This is the heart of Swapit.</w:t>
+        <w:t xml:space="preserve"> This is the heart of </w:t>
+      </w:r>
+      <w:proofErr w:type="spellStart"/>
+      <w:r>
+        <w:t>Swapit</w:t>
+      </w:r>
+      <w:proofErr w:type="spellEnd"/>
+      <w:r>
+        <w:t>.</w:t>
       </w:r>
     </w:p>
     <w:p>
@@ -817,8 +1091,14 @@
           <w:ilvl w:val="0"/>
           <w:numId w:val="20"/>
         </w:numPr>
-      </w:pPr>
-      <w:r>
+        <w:rPr>
+          <w:highlight w:val="green"/>
+        </w:rPr>
+      </w:pPr>
+      <w:r>
+        <w:rPr>
+          <w:highlight w:val="green"/>
+        </w:rPr>
         <w:t>Actions:</w:t>
       </w:r>
     </w:p>
@@ -828,18 +1108,28 @@
           <w:ilvl w:val="1"/>
           <w:numId w:val="20"/>
         </w:numPr>
-      </w:pPr>
-      <w:r>
+        <w:rPr>
+          <w:highlight w:val="green"/>
+        </w:rPr>
+      </w:pPr>
+      <w:r>
+        <w:rPr>
+          <w:highlight w:val="green"/>
+        </w:rPr>
         <w:t xml:space="preserve">If logged in &amp; not owner: </w:t>
       </w:r>
       <w:r>
         <w:rPr>
           <w:b/>
           <w:bCs/>
+          <w:highlight w:val="green"/>
         </w:rPr>
         <w:t>Buy</w:t>
       </w:r>
       <w:r>
+        <w:rPr>
+          <w:highlight w:val="green"/>
+        </w:rPr>
         <w:t xml:space="preserve"> (uses purchase function)</w:t>
       </w:r>
     </w:p>
@@ -849,21 +1139,29 @@
           <w:ilvl w:val="1"/>
           <w:numId w:val="20"/>
         </w:numPr>
+        <w:rPr>
+          <w:highlight w:val="green"/>
+        </w:rPr>
       </w:pPr>
       <w:r>
         <w:rPr>
           <w:b/>
           <w:bCs/>
+          <w:highlight w:val="green"/>
         </w:rPr>
         <w:t>Suggest price</w:t>
       </w:r>
       <w:r>
+        <w:rPr>
+          <w:highlight w:val="green"/>
+        </w:rPr>
         <w:t xml:space="preserve">: slider 0 → price; </w:t>
       </w:r>
       <w:r>
         <w:rPr>
           <w:b/>
           <w:bCs/>
+          <w:highlight w:val="green"/>
         </w:rPr>
         <w:t>Submit offer</w:t>
       </w:r>
@@ -874,8 +1172,14 @@
           <w:ilvl w:val="0"/>
           <w:numId w:val="20"/>
         </w:numPr>
-      </w:pPr>
-      <w:r>
+        <w:rPr>
+          <w:highlight w:val="green"/>
+        </w:rPr>
+      </w:pPr>
+      <w:r>
+        <w:rPr>
+          <w:highlight w:val="green"/>
+        </w:rPr>
         <w:t>Done when: happy paths for buy &amp; offer work and show confirmations.</w:t>
       </w:r>
     </w:p>
@@ -1083,7 +1387,23 @@
           <w:bCs/>
         </w:rPr>
         <w:noBreakHyphen/>
-        <w:t>app, realtime)</w:t>
+        <w:t xml:space="preserve">app, </w:t>
+      </w:r>
+      <w:proofErr w:type="spellStart"/>
+      <w:r>
+        <w:rPr>
+          <w:b/>
+          <w:bCs/>
+        </w:rPr>
+        <w:t>realtime</w:t>
+      </w:r>
+      <w:proofErr w:type="spellEnd"/>
+      <w:r>
+        <w:rPr>
+          <w:b/>
+          <w:bCs/>
+        </w:rPr>
+        <w:t>)</w:t>
       </w:r>
     </w:p>
     <w:p>
@@ -1121,7 +1441,47 @@
         </w:numPr>
       </w:pPr>
       <w:r>
-        <w:t>Table notifications(id, user_id, type, payload(jsonb), created_at, is_read default false).</w:t>
+        <w:t xml:space="preserve">Table </w:t>
+      </w:r>
+      <w:proofErr w:type="gramStart"/>
+      <w:r>
+        <w:t>notifications(</w:t>
+      </w:r>
+      <w:proofErr w:type="gramEnd"/>
+      <w:r>
+        <w:t xml:space="preserve">id, </w:t>
+      </w:r>
+      <w:proofErr w:type="spellStart"/>
+      <w:r>
+        <w:t>user_id</w:t>
+      </w:r>
+      <w:proofErr w:type="spellEnd"/>
+      <w:r>
+        <w:t>, type, payload(</w:t>
+      </w:r>
+      <w:proofErr w:type="spellStart"/>
+      <w:r>
+        <w:t>jsonb</w:t>
+      </w:r>
+      <w:proofErr w:type="spellEnd"/>
+      <w:r>
+        <w:t xml:space="preserve">), </w:t>
+      </w:r>
+      <w:proofErr w:type="spellStart"/>
+      <w:r>
+        <w:t>created_at</w:t>
+      </w:r>
+      <w:proofErr w:type="spellEnd"/>
+      <w:r>
+        <w:t xml:space="preserve">, </w:t>
+      </w:r>
+      <w:proofErr w:type="spellStart"/>
+      <w:r>
+        <w:t>is_read</w:t>
+      </w:r>
+      <w:proofErr w:type="spellEnd"/>
+      <w:r>
+        <w:t xml:space="preserve"> default false).</w:t>
       </w:r>
     </w:p>
     <w:p>
@@ -1172,15 +1532,32 @@
       <w:r>
         <w:t xml:space="preserve">Use </w:t>
       </w:r>
+      <w:proofErr w:type="spellStart"/>
       <w:r>
         <w:rPr>
           <w:b/>
           <w:bCs/>
         </w:rPr>
-        <w:t>Supabase Realtime</w:t>
-      </w:r>
-      <w:r>
-        <w:t xml:space="preserve"> subscription on notifications filtered by user_id to push new items.</w:t>
+        <w:t>Supabase</w:t>
+      </w:r>
+      <w:proofErr w:type="spellEnd"/>
+      <w:r>
+        <w:rPr>
+          <w:b/>
+          <w:bCs/>
+        </w:rPr>
+        <w:t xml:space="preserve"> Realtime</w:t>
+      </w:r>
+      <w:r>
+        <w:t xml:space="preserve"> subscription on notifications filtered by </w:t>
+      </w:r>
+      <w:proofErr w:type="spellStart"/>
+      <w:r>
+        <w:t>user_id</w:t>
+      </w:r>
+      <w:proofErr w:type="spellEnd"/>
+      <w:r>
+        <w:t xml:space="preserve"> to push new items.</w:t>
       </w:r>
     </w:p>
     <w:p>
@@ -1211,7 +1588,39 @@
           <w:i/>
           <w:iCs/>
         </w:rPr>
-        <w:t>(This is what I meant by #18 earlier: Supabase Realtime = websockets/CDC so new rows push to the browser immediately.)</w:t>
+        <w:t xml:space="preserve">(This is what I meant by #18 earlier: </w:t>
+      </w:r>
+      <w:proofErr w:type="spellStart"/>
+      <w:r>
+        <w:rPr>
+          <w:i/>
+          <w:iCs/>
+        </w:rPr>
+        <w:t>Supabase</w:t>
+      </w:r>
+      <w:proofErr w:type="spellEnd"/>
+      <w:r>
+        <w:rPr>
+          <w:i/>
+          <w:iCs/>
+        </w:rPr>
+        <w:t xml:space="preserve"> Realtime = </w:t>
+      </w:r>
+      <w:proofErr w:type="spellStart"/>
+      <w:r>
+        <w:rPr>
+          <w:i/>
+          <w:iCs/>
+        </w:rPr>
+        <w:t>websockets</w:t>
+      </w:r>
+      <w:proofErr w:type="spellEnd"/>
+      <w:r>
+        <w:rPr>
+          <w:i/>
+          <w:iCs/>
+        </w:rPr>
+        <w:t>/CDC so new rows push to the browser immediately.)</w:t>
       </w:r>
     </w:p>
     <w:p>
@@ -1292,7 +1701,20 @@
         </w:numPr>
       </w:pPr>
       <w:r>
-        <w:t>Add OAuth provider in Supabase; button on login page.</w:t>
+        <w:t xml:space="preserve">Add OAuth provider in </w:t>
+      </w:r>
+      <w:proofErr w:type="spellStart"/>
+      <w:proofErr w:type="gramStart"/>
+      <w:r>
+        <w:t>Supabase</w:t>
+      </w:r>
+      <w:proofErr w:type="spellEnd"/>
+      <w:r>
+        <w:t>;</w:t>
+      </w:r>
+      <w:proofErr w:type="gramEnd"/>
+      <w:r>
+        <w:t xml:space="preserve"> button on login page.</w:t>
       </w:r>
     </w:p>
     <w:p>
@@ -1457,7 +1879,31 @@
       </w:pPr>
       <w:r>
         <w:lastRenderedPageBreak/>
-        <w:t>Choose host (Vercel is easiest). Create .env (move keys out of app.config.ts):</w:t>
+        <w:t>Choose host (</w:t>
+      </w:r>
+      <w:proofErr w:type="spellStart"/>
+      <w:r>
+        <w:t>Vercel</w:t>
+      </w:r>
+      <w:proofErr w:type="spellEnd"/>
+      <w:r>
+        <w:t xml:space="preserve"> is easiest). </w:t>
+      </w:r>
+      <w:proofErr w:type="gramStart"/>
+      <w:r>
+        <w:t>Create .env</w:t>
+      </w:r>
+      <w:proofErr w:type="gramEnd"/>
+      <w:r>
+        <w:t xml:space="preserve"> (move keys out of </w:t>
+      </w:r>
+      <w:proofErr w:type="spellStart"/>
+      <w:r>
+        <w:t>app.config.ts</w:t>
+      </w:r>
+      <w:proofErr w:type="spellEnd"/>
+      <w:r>
+        <w:t>):</w:t>
       </w:r>
     </w:p>
     <w:p>

</xml_diff>

<commit_message>
added purchaced tickets in my profile
</commit_message>
<xml_diff>
--- a/TDL.docx
+++ b/TDL.docx
@@ -73,57 +73,7 @@
         <w:rPr>
           <w:highlight w:val="green"/>
         </w:rPr>
-        <w:t xml:space="preserve">Implement: </w:t>
-      </w:r>
-      <w:proofErr w:type="spellStart"/>
-      <w:proofErr w:type="gramStart"/>
-      <w:r>
-        <w:rPr>
-          <w:highlight w:val="green"/>
-        </w:rPr>
-        <w:t>supabase.auth</w:t>
-      </w:r>
-      <w:proofErr w:type="gramEnd"/>
-      <w:r>
-        <w:rPr>
-          <w:highlight w:val="green"/>
-        </w:rPr>
-        <w:t>.</w:t>
-      </w:r>
-      <w:proofErr w:type="gramStart"/>
-      <w:r>
-        <w:rPr>
-          <w:highlight w:val="green"/>
-        </w:rPr>
-        <w:t>getSession</w:t>
-      </w:r>
-      <w:proofErr w:type="spellEnd"/>
-      <w:r>
-        <w:rPr>
-          <w:highlight w:val="green"/>
-        </w:rPr>
-        <w:t>(</w:t>
-      </w:r>
-      <w:proofErr w:type="gramEnd"/>
-      <w:r>
-        <w:rPr>
-          <w:highlight w:val="green"/>
-        </w:rPr>
-        <w:t xml:space="preserve">) on app load; store user in state; add </w:t>
-      </w:r>
-      <w:proofErr w:type="gramStart"/>
-      <w:r>
-        <w:rPr>
-          <w:highlight w:val="green"/>
-        </w:rPr>
-        <w:t>logout(</w:t>
-      </w:r>
-      <w:proofErr w:type="gramEnd"/>
-      <w:r>
-        <w:rPr>
-          <w:highlight w:val="green"/>
-        </w:rPr>
-        <w:t>) button.</w:t>
+        <w:t>Implement: supabase.auth.getSession() on app load; store user in state; add logout() button.</w:t>
       </w:r>
     </w:p>
     <w:p>
@@ -296,7 +246,20 @@
         <w:rPr>
           <w:highlight w:val="green"/>
         </w:rPr>
-        <w:t>Add status values: active | sold | expired.</w:t>
+        <w:t>Add status values: active | sold | expired</w:t>
+      </w:r>
+      <w:r>
+        <w:rPr>
+          <w:highlight w:val="green"/>
+          <w:lang w:val="en-US"/>
+        </w:rPr>
+        <w:t xml:space="preserve"> | removed</w:t>
+      </w:r>
+      <w:r>
+        <w:rPr>
+          <w:highlight w:val="green"/>
+        </w:rPr>
+        <w:t>.</w:t>
       </w:r>
     </w:p>
     <w:p>
@@ -307,31 +270,7 @@
         </w:numPr>
       </w:pPr>
       <w:r>
-        <w:t xml:space="preserve">Job: server function or DB </w:t>
-      </w:r>
-      <w:proofErr w:type="spellStart"/>
-      <w:r>
-        <w:t>cron</w:t>
-      </w:r>
-      <w:proofErr w:type="spellEnd"/>
-      <w:r>
-        <w:t xml:space="preserve"> to set expired where </w:t>
-      </w:r>
-      <w:proofErr w:type="spellStart"/>
-      <w:r>
-        <w:t>event_date</w:t>
-      </w:r>
-      <w:proofErr w:type="spellEnd"/>
-      <w:r>
-        <w:t xml:space="preserve"> &lt; </w:t>
-      </w:r>
-      <w:proofErr w:type="gramStart"/>
-      <w:r>
-        <w:t>now(</w:t>
-      </w:r>
-      <w:proofErr w:type="gramEnd"/>
-      <w:r>
-        <w:t>) and not sold.</w:t>
+        <w:t>Job: server function or DB cron to set expired where event_date &lt; now() and not sold.</w:t>
       </w:r>
     </w:p>
     <w:p>
@@ -387,63 +326,7 @@
         <w:rPr>
           <w:highlight w:val="red"/>
         </w:rPr>
-        <w:t xml:space="preserve">Table </w:t>
-      </w:r>
-      <w:proofErr w:type="gramStart"/>
-      <w:r>
-        <w:rPr>
-          <w:highlight w:val="red"/>
-        </w:rPr>
-        <w:t>offers(</w:t>
-      </w:r>
-      <w:proofErr w:type="gramEnd"/>
-      <w:r>
-        <w:rPr>
-          <w:highlight w:val="red"/>
-        </w:rPr>
-        <w:t xml:space="preserve">id, </w:t>
-      </w:r>
-      <w:proofErr w:type="spellStart"/>
-      <w:r>
-        <w:rPr>
-          <w:highlight w:val="red"/>
-        </w:rPr>
-        <w:t>ticket_id</w:t>
-      </w:r>
-      <w:proofErr w:type="spellEnd"/>
-      <w:r>
-        <w:rPr>
-          <w:highlight w:val="red"/>
-        </w:rPr>
-        <w:t xml:space="preserve">, </w:t>
-      </w:r>
-      <w:proofErr w:type="spellStart"/>
-      <w:r>
-        <w:rPr>
-          <w:highlight w:val="red"/>
-        </w:rPr>
-        <w:t>buyer_id</w:t>
-      </w:r>
-      <w:proofErr w:type="spellEnd"/>
-      <w:r>
-        <w:rPr>
-          <w:highlight w:val="red"/>
-        </w:rPr>
-        <w:t xml:space="preserve">, amount, status, </w:t>
-      </w:r>
-      <w:proofErr w:type="spellStart"/>
-      <w:r>
-        <w:rPr>
-          <w:highlight w:val="red"/>
-        </w:rPr>
-        <w:t>created_at</w:t>
-      </w:r>
-      <w:proofErr w:type="spellEnd"/>
-      <w:r>
-        <w:rPr>
-          <w:highlight w:val="red"/>
-        </w:rPr>
-        <w:t>).</w:t>
+        <w:t>Table offers(id, ticket_id, buyer_id, amount, status, created_at).</w:t>
       </w:r>
     </w:p>
     <w:p>
@@ -509,91 +392,7 @@
         <w:rPr>
           <w:highlight w:val="green"/>
         </w:rPr>
-        <w:t xml:space="preserve">Table </w:t>
-      </w:r>
-      <w:proofErr w:type="gramStart"/>
-      <w:r>
-        <w:rPr>
-          <w:highlight w:val="green"/>
-        </w:rPr>
-        <w:t>transactions(</w:t>
-      </w:r>
-      <w:proofErr w:type="gramEnd"/>
-      <w:r>
-        <w:rPr>
-          <w:highlight w:val="green"/>
-        </w:rPr>
-        <w:t xml:space="preserve">id, </w:t>
-      </w:r>
-      <w:proofErr w:type="spellStart"/>
-      <w:r>
-        <w:rPr>
-          <w:highlight w:val="green"/>
-        </w:rPr>
-        <w:t>ticket_id</w:t>
-      </w:r>
-      <w:proofErr w:type="spellEnd"/>
-      <w:r>
-        <w:rPr>
-          <w:highlight w:val="green"/>
-        </w:rPr>
-        <w:t xml:space="preserve">, </w:t>
-      </w:r>
-      <w:proofErr w:type="spellStart"/>
-      <w:r>
-        <w:rPr>
-          <w:highlight w:val="green"/>
-        </w:rPr>
-        <w:t>seller_id</w:t>
-      </w:r>
-      <w:proofErr w:type="spellEnd"/>
-      <w:r>
-        <w:rPr>
-          <w:highlight w:val="green"/>
-        </w:rPr>
-        <w:t xml:space="preserve">, </w:t>
-      </w:r>
-      <w:proofErr w:type="spellStart"/>
-      <w:r>
-        <w:rPr>
-          <w:highlight w:val="green"/>
-        </w:rPr>
-        <w:t>buyer_id</w:t>
-      </w:r>
-      <w:proofErr w:type="spellEnd"/>
-      <w:r>
-        <w:rPr>
-          <w:highlight w:val="green"/>
-        </w:rPr>
-        <w:t xml:space="preserve">, </w:t>
-      </w:r>
-      <w:proofErr w:type="spellStart"/>
-      <w:r>
-        <w:rPr>
-          <w:highlight w:val="green"/>
-        </w:rPr>
-        <w:t>price_paid</w:t>
-      </w:r>
-      <w:proofErr w:type="spellEnd"/>
-      <w:r>
-        <w:rPr>
-          <w:highlight w:val="green"/>
-        </w:rPr>
-        <w:t xml:space="preserve">, </w:t>
-      </w:r>
-      <w:proofErr w:type="spellStart"/>
-      <w:r>
-        <w:rPr>
-          <w:highlight w:val="green"/>
-        </w:rPr>
-        <w:t>created_at</w:t>
-      </w:r>
-      <w:proofErr w:type="spellEnd"/>
-      <w:r>
-        <w:rPr>
-          <w:highlight w:val="green"/>
-        </w:rPr>
-        <w:t>).</w:t>
+        <w:t>Table transactions(id, ticket_id, seller_id, buyer_id, price_paid, created_at).</w:t>
       </w:r>
     </w:p>
     <w:p>
@@ -629,7 +428,6 @@
           <w:bCs/>
           <w:highlight w:val="green"/>
         </w:rPr>
-        <w:lastRenderedPageBreak/>
         <w:t>Balances (“coins”)</w:t>
       </w:r>
     </w:p>
@@ -647,59 +445,8 @@
         <w:rPr>
           <w:highlight w:val="green"/>
         </w:rPr>
-        <w:t xml:space="preserve">Keep in </w:t>
-      </w:r>
-      <w:proofErr w:type="spellStart"/>
-      <w:proofErr w:type="gramStart"/>
-      <w:r>
-        <w:rPr>
-          <w:highlight w:val="green"/>
-        </w:rPr>
-        <w:t>auth.users</w:t>
-      </w:r>
-      <w:proofErr w:type="spellEnd"/>
-      <w:proofErr w:type="gramEnd"/>
-      <w:r>
-        <w:rPr>
-          <w:highlight w:val="green"/>
-        </w:rPr>
-        <w:t xml:space="preserve"> profile or a small </w:t>
-      </w:r>
-      <w:proofErr w:type="gramStart"/>
-      <w:r>
-        <w:rPr>
-          <w:highlight w:val="green"/>
-        </w:rPr>
-        <w:t>wallets(</w:t>
-      </w:r>
-      <w:proofErr w:type="spellStart"/>
-      <w:proofErr w:type="gramEnd"/>
-      <w:r>
-        <w:rPr>
-          <w:highlight w:val="green"/>
-        </w:rPr>
-        <w:t>user_id</w:t>
-      </w:r>
-      <w:proofErr w:type="spellEnd"/>
-      <w:r>
-        <w:rPr>
-          <w:highlight w:val="green"/>
-        </w:rPr>
-        <w:t xml:space="preserve">, balance)—you preferred </w:t>
-      </w:r>
-      <w:proofErr w:type="gramStart"/>
-      <w:r>
-        <w:rPr>
-          <w:highlight w:val="green"/>
-        </w:rPr>
-        <w:t>users</w:t>
-      </w:r>
-      <w:proofErr w:type="gramEnd"/>
-      <w:r>
-        <w:rPr>
-          <w:highlight w:val="green"/>
-        </w:rPr>
-        <w:t xml:space="preserve"> table. Seed balance=1000.</w:t>
+        <w:lastRenderedPageBreak/>
+        <w:t>Keep in auth.users profile or a small wallets(user_id, balance)—you preferred users table. Seed balance=1000.</w:t>
       </w:r>
     </w:p>
     <w:p>
@@ -854,15 +601,7 @@
         <w:t>Why now:</w:t>
       </w:r>
       <w:r>
-        <w:t xml:space="preserve"> This is the heart of </w:t>
-      </w:r>
-      <w:proofErr w:type="spellStart"/>
-      <w:r>
-        <w:t>Swapit</w:t>
-      </w:r>
-      <w:proofErr w:type="spellEnd"/>
-      <w:r>
-        <w:t>.</w:t>
+        <w:t xml:space="preserve"> This is the heart of Swapit.</w:t>
       </w:r>
     </w:p>
     <w:p>
@@ -1021,7 +760,6 @@
         </w:numPr>
       </w:pPr>
       <w:r>
-        <w:lastRenderedPageBreak/>
         <w:t>Done when: after purchase, seller cannot access buyer’s new barcode or ticket file.</w:t>
       </w:r>
     </w:p>
@@ -1044,6 +782,7 @@
           <w:b/>
           <w:bCs/>
         </w:rPr>
+        <w:lastRenderedPageBreak/>
         <w:t>Phase 3 — UI for Buying, Offers, and Lists</w:t>
       </w:r>
     </w:p>
@@ -1241,11 +980,15 @@
           <w:ilvl w:val="0"/>
           <w:numId w:val="23"/>
         </w:numPr>
+        <w:rPr>
+          <w:highlight w:val="green"/>
+        </w:rPr>
       </w:pPr>
       <w:r>
         <w:rPr>
           <w:b/>
           <w:bCs/>
+          <w:highlight w:val="green"/>
         </w:rPr>
         <w:t>My Tickets</w:t>
       </w:r>
@@ -1256,28 +999,42 @@
           <w:ilvl w:val="0"/>
           <w:numId w:val="24"/>
         </w:numPr>
-      </w:pPr>
-      <w:r>
+        <w:rPr>
+          <w:highlight w:val="green"/>
+        </w:rPr>
+      </w:pPr>
+      <w:r>
+        <w:rPr>
+          <w:highlight w:val="green"/>
+        </w:rPr>
         <w:t xml:space="preserve">Tabs: </w:t>
       </w:r>
       <w:r>
         <w:rPr>
           <w:b/>
           <w:bCs/>
+          <w:highlight w:val="green"/>
         </w:rPr>
         <w:t>Selling</w:t>
       </w:r>
       <w:r>
+        <w:rPr>
+          <w:highlight w:val="green"/>
+        </w:rPr>
         <w:t xml:space="preserve"> (active/expired) and </w:t>
       </w:r>
       <w:r>
         <w:rPr>
           <w:b/>
           <w:bCs/>
+          <w:highlight w:val="green"/>
         </w:rPr>
         <w:t>Purchased</w:t>
       </w:r>
       <w:r>
+        <w:rPr>
+          <w:highlight w:val="green"/>
+        </w:rPr>
         <w:t xml:space="preserve"> (sold to me).</w:t>
       </w:r>
     </w:p>
@@ -1287,18 +1044,28 @@
           <w:ilvl w:val="0"/>
           <w:numId w:val="24"/>
         </w:numPr>
-      </w:pPr>
-      <w:r>
+        <w:rPr>
+          <w:highlight w:val="green"/>
+        </w:rPr>
+      </w:pPr>
+      <w:r>
+        <w:rPr>
+          <w:highlight w:val="green"/>
+        </w:rPr>
         <w:t xml:space="preserve">Seller can </w:t>
       </w:r>
       <w:r>
         <w:rPr>
           <w:b/>
           <w:bCs/>
+          <w:highlight w:val="green"/>
         </w:rPr>
         <w:t>Update price</w:t>
       </w:r>
       <w:r>
+        <w:rPr>
+          <w:highlight w:val="green"/>
+        </w:rPr>
         <w:t xml:space="preserve"> for active tickets.</w:t>
       </w:r>
     </w:p>
@@ -1308,8 +1075,14 @@
           <w:ilvl w:val="0"/>
           <w:numId w:val="24"/>
         </w:numPr>
-      </w:pPr>
-      <w:r>
+        <w:rPr>
+          <w:highlight w:val="green"/>
+        </w:rPr>
+      </w:pPr>
+      <w:r>
+        <w:rPr>
+          <w:highlight w:val="green"/>
+        </w:rPr>
         <w:t>Done when: lists filter correctly; price updates take effect.</w:t>
       </w:r>
     </w:p>
@@ -1387,23 +1160,7 @@
           <w:bCs/>
         </w:rPr>
         <w:noBreakHyphen/>
-        <w:t xml:space="preserve">app, </w:t>
-      </w:r>
-      <w:proofErr w:type="spellStart"/>
-      <w:r>
-        <w:rPr>
-          <w:b/>
-          <w:bCs/>
-        </w:rPr>
-        <w:t>realtime</w:t>
-      </w:r>
-      <w:proofErr w:type="spellEnd"/>
-      <w:r>
-        <w:rPr>
-          <w:b/>
-          <w:bCs/>
-        </w:rPr>
-        <w:t>)</w:t>
+        <w:t>app, realtime)</w:t>
       </w:r>
     </w:p>
     <w:p>
@@ -1441,47 +1198,7 @@
         </w:numPr>
       </w:pPr>
       <w:r>
-        <w:t xml:space="preserve">Table </w:t>
-      </w:r>
-      <w:proofErr w:type="gramStart"/>
-      <w:r>
-        <w:t>notifications(</w:t>
-      </w:r>
-      <w:proofErr w:type="gramEnd"/>
-      <w:r>
-        <w:t xml:space="preserve">id, </w:t>
-      </w:r>
-      <w:proofErr w:type="spellStart"/>
-      <w:r>
-        <w:t>user_id</w:t>
-      </w:r>
-      <w:proofErr w:type="spellEnd"/>
-      <w:r>
-        <w:t>, type, payload(</w:t>
-      </w:r>
-      <w:proofErr w:type="spellStart"/>
-      <w:r>
-        <w:t>jsonb</w:t>
-      </w:r>
-      <w:proofErr w:type="spellEnd"/>
-      <w:r>
-        <w:t xml:space="preserve">), </w:t>
-      </w:r>
-      <w:proofErr w:type="spellStart"/>
-      <w:r>
-        <w:t>created_at</w:t>
-      </w:r>
-      <w:proofErr w:type="spellEnd"/>
-      <w:r>
-        <w:t xml:space="preserve">, </w:t>
-      </w:r>
-      <w:proofErr w:type="spellStart"/>
-      <w:r>
-        <w:t>is_read</w:t>
-      </w:r>
-      <w:proofErr w:type="spellEnd"/>
-      <w:r>
-        <w:t xml:space="preserve"> default false).</w:t>
+        <w:t>Table notifications(id, user_id, type, payload(jsonb), created_at, is_read default false).</w:t>
       </w:r>
     </w:p>
     <w:p>
@@ -1492,7 +1209,6 @@
         </w:numPr>
       </w:pPr>
       <w:r>
-        <w:lastRenderedPageBreak/>
         <w:t>Types: OFFER_RECEIVED, OFFER_ACCEPTED, TICKET_SOLD.</w:t>
       </w:r>
     </w:p>
@@ -1530,34 +1246,18 @@
         </w:numPr>
       </w:pPr>
       <w:r>
+        <w:lastRenderedPageBreak/>
         <w:t xml:space="preserve">Use </w:t>
       </w:r>
-      <w:proofErr w:type="spellStart"/>
       <w:r>
         <w:rPr>
           <w:b/>
           <w:bCs/>
         </w:rPr>
-        <w:t>Supabase</w:t>
-      </w:r>
-      <w:proofErr w:type="spellEnd"/>
-      <w:r>
-        <w:rPr>
-          <w:b/>
-          <w:bCs/>
-        </w:rPr>
-        <w:t xml:space="preserve"> Realtime</w:t>
-      </w:r>
-      <w:r>
-        <w:t xml:space="preserve"> subscription on notifications filtered by </w:t>
-      </w:r>
-      <w:proofErr w:type="spellStart"/>
-      <w:r>
-        <w:t>user_id</w:t>
-      </w:r>
-      <w:proofErr w:type="spellEnd"/>
-      <w:r>
-        <w:t xml:space="preserve"> to push new items.</w:t>
+        <w:t>Supabase Realtime</w:t>
+      </w:r>
+      <w:r>
+        <w:t xml:space="preserve"> subscription on notifications filtered by user_id to push new items.</w:t>
       </w:r>
     </w:p>
     <w:p>
@@ -1588,39 +1288,7 @@
           <w:i/>
           <w:iCs/>
         </w:rPr>
-        <w:t xml:space="preserve">(This is what I meant by #18 earlier: </w:t>
-      </w:r>
-      <w:proofErr w:type="spellStart"/>
-      <w:r>
-        <w:rPr>
-          <w:i/>
-          <w:iCs/>
-        </w:rPr>
-        <w:t>Supabase</w:t>
-      </w:r>
-      <w:proofErr w:type="spellEnd"/>
-      <w:r>
-        <w:rPr>
-          <w:i/>
-          <w:iCs/>
-        </w:rPr>
-        <w:t xml:space="preserve"> Realtime = </w:t>
-      </w:r>
-      <w:proofErr w:type="spellStart"/>
-      <w:r>
-        <w:rPr>
-          <w:i/>
-          <w:iCs/>
-        </w:rPr>
-        <w:t>websockets</w:t>
-      </w:r>
-      <w:proofErr w:type="spellEnd"/>
-      <w:r>
-        <w:rPr>
-          <w:i/>
-          <w:iCs/>
-        </w:rPr>
-        <w:t>/CDC so new rows push to the browser immediately.)</w:t>
+        <w:t>(This is what I meant by #18 earlier: Supabase Realtime = websockets/CDC so new rows push to the browser immediately.)</w:t>
       </w:r>
     </w:p>
     <w:p>
@@ -1701,20 +1369,7 @@
         </w:numPr>
       </w:pPr>
       <w:r>
-        <w:t xml:space="preserve">Add OAuth provider in </w:t>
-      </w:r>
-      <w:proofErr w:type="spellStart"/>
-      <w:proofErr w:type="gramStart"/>
-      <w:r>
-        <w:t>Supabase</w:t>
-      </w:r>
-      <w:proofErr w:type="spellEnd"/>
-      <w:r>
-        <w:t>;</w:t>
-      </w:r>
-      <w:proofErr w:type="gramEnd"/>
-      <w:r>
-        <w:t xml:space="preserve"> button on login page.</w:t>
+        <w:t>Add OAuth provider in Supabase; button on login page.</w:t>
       </w:r>
     </w:p>
     <w:p>
@@ -1878,32 +1533,7 @@
         </w:numPr>
       </w:pPr>
       <w:r>
-        <w:lastRenderedPageBreak/>
-        <w:t>Choose host (</w:t>
-      </w:r>
-      <w:proofErr w:type="spellStart"/>
-      <w:r>
-        <w:t>Vercel</w:t>
-      </w:r>
-      <w:proofErr w:type="spellEnd"/>
-      <w:r>
-        <w:t xml:space="preserve"> is easiest). </w:t>
-      </w:r>
-      <w:proofErr w:type="gramStart"/>
-      <w:r>
-        <w:t>Create .env</w:t>
-      </w:r>
-      <w:proofErr w:type="gramEnd"/>
-      <w:r>
-        <w:t xml:space="preserve"> (move keys out of </w:t>
-      </w:r>
-      <w:proofErr w:type="spellStart"/>
-      <w:r>
-        <w:t>app.config.ts</w:t>
-      </w:r>
-      <w:proofErr w:type="spellEnd"/>
-      <w:r>
-        <w:t>):</w:t>
+        <w:t>Choose host (Vercel is easiest). Create .env (move keys out of app.config.ts):</w:t>
       </w:r>
     </w:p>
     <w:p>
@@ -1951,6 +1581,7 @@
         </w:numPr>
       </w:pPr>
       <w:r>
+        <w:lastRenderedPageBreak/>
         <w:t>Configure auth redirect URLs; set CORS for Storage/Functions.</w:t>
       </w:r>
     </w:p>
@@ -1968,7 +1599,7 @@
     <w:p>
       <w:r>
         <w:pict w14:anchorId="39DBB2D3">
-          <v:rect id="_x0000_i1032" style="width:0;height:1.5pt" o:hralign="center" o:hrstd="t" o:hr="t" fillcolor="#a0a0a0" stroked="f"/>
+          <v:rect id="_x0000_i1031" style="width:0;height:1.5pt" o:hralign="center" o:hrstd="t" o:hr="t" fillcolor="#a0a0a0" stroked="f"/>
         </w:pict>
       </w:r>
     </w:p>
@@ -2062,7 +1693,7 @@
       </w:pPr>
       <w:r>
         <w:pict w14:anchorId="3C6822DE">
-          <v:rect id="_x0000_i1033" style="width:0;height:1.5pt" o:hralign="center" o:hrstd="t" o:hr="t" fillcolor="#a0a0a0" stroked="f"/>
+          <v:rect id="_x0000_i1032" style="width:0;height:1.5pt" o:hralign="center" o:hrstd="t" o:hr="t" fillcolor="#a0a0a0" stroked="f"/>
         </w:pict>
       </w:r>
     </w:p>
@@ -7870,7 +7501,7 @@
         <w:kern w:val="2"/>
         <w:sz w:val="24"/>
         <w:szCs w:val="24"/>
-        <w:lang w:val="en-IL" w:eastAsia="en-US" w:bidi="he-IL"/>
+        <w:lang w:eastAsia="en-US" w:bidi="he-IL"/>
         <w14:ligatures w14:val="standardContextual"/>
       </w:rPr>
     </w:rPrDefault>
@@ -8258,15 +7889,15 @@
     <w:lsdException w:name="Unresolved Mention" w:semiHidden="1" w:unhideWhenUsed="1"/>
     <w:lsdException w:name="Smart Link" w:semiHidden="1" w:unhideWhenUsed="1"/>
   </w:latentStyles>
-  <w:style w:type="paragraph" w:default="1" w:styleId="Normal">
+  <w:style w:type="paragraph" w:default="1" w:styleId="a">
     <w:name w:val="Normal"/>
     <w:qFormat/>
   </w:style>
-  <w:style w:type="paragraph" w:styleId="Heading1">
+  <w:style w:type="paragraph" w:styleId="1">
     <w:name w:val="heading 1"/>
-    <w:basedOn w:val="Normal"/>
-    <w:next w:val="Normal"/>
-    <w:link w:val="Heading1Char"/>
+    <w:basedOn w:val="a"/>
+    <w:next w:val="a"/>
+    <w:link w:val="10"/>
     <w:uiPriority w:val="9"/>
     <w:qFormat/>
     <w:rsid w:val="00595237"/>
@@ -8283,11 +7914,11 @@
       <w:szCs w:val="40"/>
     </w:rPr>
   </w:style>
-  <w:style w:type="paragraph" w:styleId="Heading2">
+  <w:style w:type="paragraph" w:styleId="2">
     <w:name w:val="heading 2"/>
-    <w:basedOn w:val="Normal"/>
-    <w:next w:val="Normal"/>
-    <w:link w:val="Heading2Char"/>
+    <w:basedOn w:val="a"/>
+    <w:next w:val="a"/>
+    <w:link w:val="20"/>
     <w:uiPriority w:val="9"/>
     <w:semiHidden/>
     <w:unhideWhenUsed/>
@@ -8306,11 +7937,11 @@
       <w:szCs w:val="32"/>
     </w:rPr>
   </w:style>
-  <w:style w:type="paragraph" w:styleId="Heading3">
+  <w:style w:type="paragraph" w:styleId="3">
     <w:name w:val="heading 3"/>
-    <w:basedOn w:val="Normal"/>
-    <w:next w:val="Normal"/>
-    <w:link w:val="Heading3Char"/>
+    <w:basedOn w:val="a"/>
+    <w:next w:val="a"/>
+    <w:link w:val="30"/>
     <w:uiPriority w:val="9"/>
     <w:semiHidden/>
     <w:unhideWhenUsed/>
@@ -8329,11 +7960,11 @@
       <w:szCs w:val="28"/>
     </w:rPr>
   </w:style>
-  <w:style w:type="paragraph" w:styleId="Heading4">
+  <w:style w:type="paragraph" w:styleId="4">
     <w:name w:val="heading 4"/>
-    <w:basedOn w:val="Normal"/>
-    <w:next w:val="Normal"/>
-    <w:link w:val="Heading4Char"/>
+    <w:basedOn w:val="a"/>
+    <w:next w:val="a"/>
+    <w:link w:val="40"/>
     <w:uiPriority w:val="9"/>
     <w:semiHidden/>
     <w:unhideWhenUsed/>
@@ -8352,11 +7983,11 @@
       <w:color w:val="0F4761" w:themeColor="accent1" w:themeShade="BF"/>
     </w:rPr>
   </w:style>
-  <w:style w:type="paragraph" w:styleId="Heading5">
+  <w:style w:type="paragraph" w:styleId="5">
     <w:name w:val="heading 5"/>
-    <w:basedOn w:val="Normal"/>
-    <w:next w:val="Normal"/>
-    <w:link w:val="Heading5Char"/>
+    <w:basedOn w:val="a"/>
+    <w:next w:val="a"/>
+    <w:link w:val="50"/>
     <w:uiPriority w:val="9"/>
     <w:semiHidden/>
     <w:unhideWhenUsed/>
@@ -8373,11 +8004,11 @@
       <w:color w:val="0F4761" w:themeColor="accent1" w:themeShade="BF"/>
     </w:rPr>
   </w:style>
-  <w:style w:type="paragraph" w:styleId="Heading6">
+  <w:style w:type="paragraph" w:styleId="6">
     <w:name w:val="heading 6"/>
-    <w:basedOn w:val="Normal"/>
-    <w:next w:val="Normal"/>
-    <w:link w:val="Heading6Char"/>
+    <w:basedOn w:val="a"/>
+    <w:next w:val="a"/>
+    <w:link w:val="60"/>
     <w:uiPriority w:val="9"/>
     <w:semiHidden/>
     <w:unhideWhenUsed/>
@@ -8396,11 +8027,11 @@
       <w:color w:val="595959" w:themeColor="text1" w:themeTint="A6"/>
     </w:rPr>
   </w:style>
-  <w:style w:type="paragraph" w:styleId="Heading7">
+  <w:style w:type="paragraph" w:styleId="7">
     <w:name w:val="heading 7"/>
-    <w:basedOn w:val="Normal"/>
-    <w:next w:val="Normal"/>
-    <w:link w:val="Heading7Char"/>
+    <w:basedOn w:val="a"/>
+    <w:next w:val="a"/>
+    <w:link w:val="70"/>
     <w:uiPriority w:val="9"/>
     <w:semiHidden/>
     <w:unhideWhenUsed/>
@@ -8417,11 +8048,11 @@
       <w:color w:val="595959" w:themeColor="text1" w:themeTint="A6"/>
     </w:rPr>
   </w:style>
-  <w:style w:type="paragraph" w:styleId="Heading8">
+  <w:style w:type="paragraph" w:styleId="8">
     <w:name w:val="heading 8"/>
-    <w:basedOn w:val="Normal"/>
-    <w:next w:val="Normal"/>
-    <w:link w:val="Heading8Char"/>
+    <w:basedOn w:val="a"/>
+    <w:next w:val="a"/>
+    <w:link w:val="80"/>
     <w:uiPriority w:val="9"/>
     <w:semiHidden/>
     <w:unhideWhenUsed/>
@@ -8440,11 +8071,11 @@
       <w:color w:val="272727" w:themeColor="text1" w:themeTint="D8"/>
     </w:rPr>
   </w:style>
-  <w:style w:type="paragraph" w:styleId="Heading9">
+  <w:style w:type="paragraph" w:styleId="9">
     <w:name w:val="heading 9"/>
-    <w:basedOn w:val="Normal"/>
-    <w:next w:val="Normal"/>
-    <w:link w:val="Heading9Char"/>
+    <w:basedOn w:val="a"/>
+    <w:next w:val="a"/>
+    <w:link w:val="90"/>
     <w:uiPriority w:val="9"/>
     <w:semiHidden/>
     <w:unhideWhenUsed/>
@@ -8461,13 +8092,13 @@
       <w:color w:val="272727" w:themeColor="text1" w:themeTint="D8"/>
     </w:rPr>
   </w:style>
-  <w:style w:type="character" w:default="1" w:styleId="DefaultParagraphFont">
+  <w:style w:type="character" w:default="1" w:styleId="a0">
     <w:name w:val="Default Paragraph Font"/>
     <w:uiPriority w:val="1"/>
     <w:semiHidden/>
     <w:unhideWhenUsed/>
   </w:style>
-  <w:style w:type="table" w:default="1" w:styleId="TableNormal">
+  <w:style w:type="table" w:default="1" w:styleId="a1">
     <w:name w:val="Normal Table"/>
     <w:uiPriority w:val="99"/>
     <w:semiHidden/>
@@ -8482,16 +8113,16 @@
       </w:tblCellMar>
     </w:tblPr>
   </w:style>
-  <w:style w:type="numbering" w:default="1" w:styleId="NoList">
+  <w:style w:type="numbering" w:default="1" w:styleId="a2">
     <w:name w:val="No List"/>
     <w:uiPriority w:val="99"/>
     <w:semiHidden/>
     <w:unhideWhenUsed/>
   </w:style>
-  <w:style w:type="character" w:customStyle="1" w:styleId="Heading1Char">
-    <w:name w:val="Heading 1 Char"/>
-    <w:basedOn w:val="DefaultParagraphFont"/>
-    <w:link w:val="Heading1"/>
+  <w:style w:type="character" w:customStyle="1" w:styleId="10">
+    <w:name w:val="כותרת 1 תו"/>
+    <w:basedOn w:val="a0"/>
+    <w:link w:val="1"/>
     <w:uiPriority w:val="9"/>
     <w:rsid w:val="00595237"/>
     <w:rPr>
@@ -8501,10 +8132,10 @@
       <w:szCs w:val="40"/>
     </w:rPr>
   </w:style>
-  <w:style w:type="character" w:customStyle="1" w:styleId="Heading2Char">
-    <w:name w:val="Heading 2 Char"/>
-    <w:basedOn w:val="DefaultParagraphFont"/>
-    <w:link w:val="Heading2"/>
+  <w:style w:type="character" w:customStyle="1" w:styleId="20">
+    <w:name w:val="כותרת 2 תו"/>
+    <w:basedOn w:val="a0"/>
+    <w:link w:val="2"/>
     <w:uiPriority w:val="9"/>
     <w:semiHidden/>
     <w:rsid w:val="00595237"/>
@@ -8515,10 +8146,10 @@
       <w:szCs w:val="32"/>
     </w:rPr>
   </w:style>
-  <w:style w:type="character" w:customStyle="1" w:styleId="Heading3Char">
-    <w:name w:val="Heading 3 Char"/>
-    <w:basedOn w:val="DefaultParagraphFont"/>
-    <w:link w:val="Heading3"/>
+  <w:style w:type="character" w:customStyle="1" w:styleId="30">
+    <w:name w:val="כותרת 3 תו"/>
+    <w:basedOn w:val="a0"/>
+    <w:link w:val="3"/>
     <w:uiPriority w:val="9"/>
     <w:semiHidden/>
     <w:rsid w:val="00595237"/>
@@ -8529,10 +8160,10 @@
       <w:szCs w:val="28"/>
     </w:rPr>
   </w:style>
-  <w:style w:type="character" w:customStyle="1" w:styleId="Heading4Char">
-    <w:name w:val="Heading 4 Char"/>
-    <w:basedOn w:val="DefaultParagraphFont"/>
-    <w:link w:val="Heading4"/>
+  <w:style w:type="character" w:customStyle="1" w:styleId="40">
+    <w:name w:val="כותרת 4 תו"/>
+    <w:basedOn w:val="a0"/>
+    <w:link w:val="4"/>
     <w:uiPriority w:val="9"/>
     <w:semiHidden/>
     <w:rsid w:val="00595237"/>
@@ -8543,10 +8174,10 @@
       <w:color w:val="0F4761" w:themeColor="accent1" w:themeShade="BF"/>
     </w:rPr>
   </w:style>
-  <w:style w:type="character" w:customStyle="1" w:styleId="Heading5Char">
-    <w:name w:val="Heading 5 Char"/>
-    <w:basedOn w:val="DefaultParagraphFont"/>
-    <w:link w:val="Heading5"/>
+  <w:style w:type="character" w:customStyle="1" w:styleId="50">
+    <w:name w:val="כותרת 5 תו"/>
+    <w:basedOn w:val="a0"/>
+    <w:link w:val="5"/>
     <w:uiPriority w:val="9"/>
     <w:semiHidden/>
     <w:rsid w:val="00595237"/>
@@ -8555,10 +8186,10 @@
       <w:color w:val="0F4761" w:themeColor="accent1" w:themeShade="BF"/>
     </w:rPr>
   </w:style>
-  <w:style w:type="character" w:customStyle="1" w:styleId="Heading6Char">
-    <w:name w:val="Heading 6 Char"/>
-    <w:basedOn w:val="DefaultParagraphFont"/>
-    <w:link w:val="Heading6"/>
+  <w:style w:type="character" w:customStyle="1" w:styleId="60">
+    <w:name w:val="כותרת 6 תו"/>
+    <w:basedOn w:val="a0"/>
+    <w:link w:val="6"/>
     <w:uiPriority w:val="9"/>
     <w:semiHidden/>
     <w:rsid w:val="00595237"/>
@@ -8569,10 +8200,10 @@
       <w:color w:val="595959" w:themeColor="text1" w:themeTint="A6"/>
     </w:rPr>
   </w:style>
-  <w:style w:type="character" w:customStyle="1" w:styleId="Heading7Char">
-    <w:name w:val="Heading 7 Char"/>
-    <w:basedOn w:val="DefaultParagraphFont"/>
-    <w:link w:val="Heading7"/>
+  <w:style w:type="character" w:customStyle="1" w:styleId="70">
+    <w:name w:val="כותרת 7 תו"/>
+    <w:basedOn w:val="a0"/>
+    <w:link w:val="7"/>
     <w:uiPriority w:val="9"/>
     <w:semiHidden/>
     <w:rsid w:val="00595237"/>
@@ -8581,10 +8212,10 @@
       <w:color w:val="595959" w:themeColor="text1" w:themeTint="A6"/>
     </w:rPr>
   </w:style>
-  <w:style w:type="character" w:customStyle="1" w:styleId="Heading8Char">
-    <w:name w:val="Heading 8 Char"/>
-    <w:basedOn w:val="DefaultParagraphFont"/>
-    <w:link w:val="Heading8"/>
+  <w:style w:type="character" w:customStyle="1" w:styleId="80">
+    <w:name w:val="כותרת 8 תו"/>
+    <w:basedOn w:val="a0"/>
+    <w:link w:val="8"/>
     <w:uiPriority w:val="9"/>
     <w:semiHidden/>
     <w:rsid w:val="00595237"/>
@@ -8595,10 +8226,10 @@
       <w:color w:val="272727" w:themeColor="text1" w:themeTint="D8"/>
     </w:rPr>
   </w:style>
-  <w:style w:type="character" w:customStyle="1" w:styleId="Heading9Char">
-    <w:name w:val="Heading 9 Char"/>
-    <w:basedOn w:val="DefaultParagraphFont"/>
-    <w:link w:val="Heading9"/>
+  <w:style w:type="character" w:customStyle="1" w:styleId="90">
+    <w:name w:val="כותרת 9 תו"/>
+    <w:basedOn w:val="a0"/>
+    <w:link w:val="9"/>
     <w:uiPriority w:val="9"/>
     <w:semiHidden/>
     <w:rsid w:val="00595237"/>
@@ -8607,11 +8238,11 @@
       <w:color w:val="272727" w:themeColor="text1" w:themeTint="D8"/>
     </w:rPr>
   </w:style>
-  <w:style w:type="paragraph" w:styleId="Title">
+  <w:style w:type="paragraph" w:styleId="a3">
     <w:name w:val="Title"/>
-    <w:basedOn w:val="Normal"/>
-    <w:next w:val="Normal"/>
-    <w:link w:val="TitleChar"/>
+    <w:basedOn w:val="a"/>
+    <w:next w:val="a"/>
+    <w:link w:val="a4"/>
     <w:uiPriority w:val="10"/>
     <w:qFormat/>
     <w:rsid w:val="00595237"/>
@@ -8627,10 +8258,10 @@
       <w:szCs w:val="56"/>
     </w:rPr>
   </w:style>
-  <w:style w:type="character" w:customStyle="1" w:styleId="TitleChar">
-    <w:name w:val="Title Char"/>
-    <w:basedOn w:val="DefaultParagraphFont"/>
-    <w:link w:val="Title"/>
+  <w:style w:type="character" w:customStyle="1" w:styleId="a4">
+    <w:name w:val="כותרת טקסט תו"/>
+    <w:basedOn w:val="a0"/>
+    <w:link w:val="a3"/>
     <w:uiPriority w:val="10"/>
     <w:rsid w:val="00595237"/>
     <w:rPr>
@@ -8641,11 +8272,11 @@
       <w:szCs w:val="56"/>
     </w:rPr>
   </w:style>
-  <w:style w:type="paragraph" w:styleId="Subtitle">
+  <w:style w:type="paragraph" w:styleId="a5">
     <w:name w:val="Subtitle"/>
-    <w:basedOn w:val="Normal"/>
-    <w:next w:val="Normal"/>
-    <w:link w:val="SubtitleChar"/>
+    <w:basedOn w:val="a"/>
+    <w:next w:val="a"/>
+    <w:link w:val="a6"/>
     <w:uiPriority w:val="11"/>
     <w:qFormat/>
     <w:rsid w:val="00595237"/>
@@ -8662,10 +8293,10 @@
       <w:szCs w:val="28"/>
     </w:rPr>
   </w:style>
-  <w:style w:type="character" w:customStyle="1" w:styleId="SubtitleChar">
-    <w:name w:val="Subtitle Char"/>
-    <w:basedOn w:val="DefaultParagraphFont"/>
-    <w:link w:val="Subtitle"/>
+  <w:style w:type="character" w:customStyle="1" w:styleId="a6">
+    <w:name w:val="כותרת משנה תו"/>
+    <w:basedOn w:val="a0"/>
+    <w:link w:val="a5"/>
     <w:uiPriority w:val="11"/>
     <w:rsid w:val="00595237"/>
     <w:rPr>
@@ -8676,11 +8307,11 @@
       <w:szCs w:val="28"/>
     </w:rPr>
   </w:style>
-  <w:style w:type="paragraph" w:styleId="Quote">
+  <w:style w:type="paragraph" w:styleId="a7">
     <w:name w:val="Quote"/>
-    <w:basedOn w:val="Normal"/>
-    <w:next w:val="Normal"/>
-    <w:link w:val="QuoteChar"/>
+    <w:basedOn w:val="a"/>
+    <w:next w:val="a"/>
+    <w:link w:val="a8"/>
     <w:uiPriority w:val="29"/>
     <w:qFormat/>
     <w:rsid w:val="00595237"/>
@@ -8694,10 +8325,10 @@
       <w:color w:val="404040" w:themeColor="text1" w:themeTint="BF"/>
     </w:rPr>
   </w:style>
-  <w:style w:type="character" w:customStyle="1" w:styleId="QuoteChar">
-    <w:name w:val="Quote Char"/>
-    <w:basedOn w:val="DefaultParagraphFont"/>
-    <w:link w:val="Quote"/>
+  <w:style w:type="character" w:customStyle="1" w:styleId="a8">
+    <w:name w:val="ציטוט תו"/>
+    <w:basedOn w:val="a0"/>
+    <w:link w:val="a7"/>
     <w:uiPriority w:val="29"/>
     <w:rsid w:val="00595237"/>
     <w:rPr>
@@ -8706,9 +8337,9 @@
       <w:color w:val="404040" w:themeColor="text1" w:themeTint="BF"/>
     </w:rPr>
   </w:style>
-  <w:style w:type="paragraph" w:styleId="ListParagraph">
+  <w:style w:type="paragraph" w:styleId="a9">
     <w:name w:val="List Paragraph"/>
-    <w:basedOn w:val="Normal"/>
+    <w:basedOn w:val="a"/>
     <w:uiPriority w:val="34"/>
     <w:qFormat/>
     <w:rsid w:val="00595237"/>
@@ -8717,9 +8348,9 @@
       <w:contextualSpacing/>
     </w:pPr>
   </w:style>
-  <w:style w:type="character" w:styleId="IntenseEmphasis">
+  <w:style w:type="character" w:styleId="aa">
     <w:name w:val="Intense Emphasis"/>
-    <w:basedOn w:val="DefaultParagraphFont"/>
+    <w:basedOn w:val="a0"/>
     <w:uiPriority w:val="21"/>
     <w:qFormat/>
     <w:rsid w:val="00595237"/>
@@ -8729,11 +8360,11 @@
       <w:color w:val="0F4761" w:themeColor="accent1" w:themeShade="BF"/>
     </w:rPr>
   </w:style>
-  <w:style w:type="paragraph" w:styleId="IntenseQuote">
+  <w:style w:type="paragraph" w:styleId="ab">
     <w:name w:val="Intense Quote"/>
-    <w:basedOn w:val="Normal"/>
-    <w:next w:val="Normal"/>
-    <w:link w:val="IntenseQuoteChar"/>
+    <w:basedOn w:val="a"/>
+    <w:next w:val="a"/>
+    <w:link w:val="ac"/>
     <w:uiPriority w:val="30"/>
     <w:qFormat/>
     <w:rsid w:val="00595237"/>
@@ -8752,10 +8383,10 @@
       <w:color w:val="0F4761" w:themeColor="accent1" w:themeShade="BF"/>
     </w:rPr>
   </w:style>
-  <w:style w:type="character" w:customStyle="1" w:styleId="IntenseQuoteChar">
-    <w:name w:val="Intense Quote Char"/>
-    <w:basedOn w:val="DefaultParagraphFont"/>
-    <w:link w:val="IntenseQuote"/>
+  <w:style w:type="character" w:customStyle="1" w:styleId="ac">
+    <w:name w:val="ציטוט חזק תו"/>
+    <w:basedOn w:val="a0"/>
+    <w:link w:val="ab"/>
     <w:uiPriority w:val="30"/>
     <w:rsid w:val="00595237"/>
     <w:rPr>
@@ -8764,9 +8395,9 @@
       <w:color w:val="0F4761" w:themeColor="accent1" w:themeShade="BF"/>
     </w:rPr>
   </w:style>
-  <w:style w:type="character" w:styleId="IntenseReference">
+  <w:style w:type="character" w:styleId="ad">
     <w:name w:val="Intense Reference"/>
-    <w:basedOn w:val="DefaultParagraphFont"/>
+    <w:basedOn w:val="a0"/>
     <w:uiPriority w:val="32"/>
     <w:qFormat/>
     <w:rsid w:val="00595237"/>

</xml_diff>